<commit_message>
finished first drraft of SCRIPT
</commit_message>
<xml_diff>
--- a/docs/Video/SCRIPT.docx
+++ b/docs/Video/SCRIPT.docx
@@ -40,6 +40,14 @@
           <w:u w:val="single"/>
           <w:lang w:val="de-DE"/>
         </w:rPr>
+        <w:t>1.</w:t>
+      </w:r>
+      <w:r>
+        <w:rPr>
+          <w:rFonts w:ascii="Courier New" w:hAnsi="Courier New" w:cs="Courier New"/>
+          <w:u w:val="single"/>
+          <w:lang w:val="de-DE"/>
+        </w:rPr>
         <w:t>INT.</w:t>
       </w:r>
       <w:r>
@@ -118,6 +126,13 @@
           <w:lang w:val="de-DE"/>
         </w:rPr>
         <w:t xml:space="preserve"> durch den Gang, während er redet und dabei lächelt.</w:t>
+      </w:r>
+      <w:r>
+        <w:rPr>
+          <w:rFonts w:ascii="Courier New" w:hAnsi="Courier New" w:cs="Courier New"/>
+          <w:lang w:val="de-DE"/>
+        </w:rPr>
+        <w:t xml:space="preserve"> FS,Kamera bewegt sich nach hinten</w:t>
       </w:r>
     </w:p>
     <w:p>
@@ -168,17 +183,8 @@
           <w:rFonts w:ascii="Courier New" w:hAnsi="Courier New" w:cs="Courier New"/>
           <w:lang w:val="de-DE"/>
         </w:rPr>
-        <w:t xml:space="preserve"> zu </w:t>
-      </w:r>
-      <w:proofErr w:type="spellStart"/>
-      <w:r>
-        <w:rPr>
-          <w:rFonts w:ascii="Courier New" w:hAnsi="Courier New" w:cs="Courier New"/>
-          <w:lang w:val="de-DE"/>
-        </w:rPr>
-        <w:t>WettbewerbFinder</w:t>
-      </w:r>
-      <w:proofErr w:type="spellEnd"/>
+        <w:t xml:space="preserve"> zu WettbewerbFinder </w:t>
+      </w:r>
       <w:r>
         <w:rPr>
           <w:rFonts w:ascii="Courier New" w:hAnsi="Courier New" w:cs="Courier New"/>
@@ -191,6 +197,137 @@
           <w:rFonts w:ascii="Courier New" w:hAnsi="Courier New" w:cs="Courier New"/>
           <w:lang w:val="de-DE"/>
         </w:rPr>
+        <w:t>wo</w:t>
+      </w:r>
+      <w:r>
+        <w:rPr>
+          <w:rFonts w:ascii="Courier New" w:hAnsi="Courier New" w:cs="Courier New"/>
+          <w:lang w:val="de-DE"/>
+        </w:rPr>
+        <w:t xml:space="preserve"> wir </w:t>
+      </w:r>
+      <w:r>
+        <w:rPr>
+          <w:rFonts w:ascii="Courier New" w:hAnsi="Courier New" w:cs="Courier New"/>
+          <w:lang w:val="de-DE"/>
+        </w:rPr>
+        <w:t>euch</w:t>
+      </w:r>
+      <w:r>
+        <w:rPr>
+          <w:rFonts w:ascii="Courier New" w:hAnsi="Courier New" w:cs="Courier New"/>
+          <w:lang w:val="de-DE"/>
+        </w:rPr>
+        <w:t xml:space="preserve"> über </w:t>
+      </w:r>
+      <w:r>
+        <w:rPr>
+          <w:rFonts w:ascii="Courier New" w:hAnsi="Courier New" w:cs="Courier New"/>
+          <w:lang w:val="de-DE"/>
+        </w:rPr>
+        <w:t xml:space="preserve">alle aktuellen </w:t>
+      </w:r>
+      <w:r>
+        <w:rPr>
+          <w:rFonts w:ascii="Courier New" w:hAnsi="Courier New" w:cs="Courier New"/>
+          <w:lang w:val="de-DE"/>
+        </w:rPr>
+        <w:t xml:space="preserve"> Wettbewerbe, die es </w:t>
+      </w:r>
+      <w:r>
+        <w:rPr>
+          <w:rFonts w:ascii="Courier New" w:hAnsi="Courier New" w:cs="Courier New"/>
+          <w:lang w:val="de-DE"/>
+        </w:rPr>
+        <w:t>gibt,</w:t>
+      </w:r>
+      <w:r>
+        <w:rPr>
+          <w:rFonts w:ascii="Courier New" w:hAnsi="Courier New" w:cs="Courier New"/>
+          <w:lang w:val="de-DE"/>
+        </w:rPr>
+        <w:t xml:space="preserve">  </w:t>
+      </w:r>
+      <w:r>
+        <w:rPr>
+          <w:rFonts w:ascii="Courier New" w:hAnsi="Courier New" w:cs="Courier New"/>
+          <w:lang w:val="de-DE"/>
+        </w:rPr>
+        <w:t>informieren</w:t>
+      </w:r>
+      <w:r>
+        <w:rPr>
+          <w:rFonts w:ascii="Courier New" w:hAnsi="Courier New" w:cs="Courier New"/>
+          <w:lang w:val="de-DE"/>
+        </w:rPr>
+        <w:t xml:space="preserve"> - -</w:t>
+      </w:r>
+    </w:p>
+    <w:p>
+      <w:pPr>
+        <w:rPr>
+          <w:rFonts w:ascii="Courier New" w:hAnsi="Courier New" w:cs="Courier New"/>
+          <w:u w:val="single"/>
+          <w:lang w:val="de-DE"/>
+        </w:rPr>
+      </w:pPr>
+      <w:r>
+        <w:rPr>
+          <w:rFonts w:ascii="Courier New" w:hAnsi="Courier New" w:cs="Courier New"/>
+          <w:u w:val="single"/>
+          <w:lang w:val="de-DE"/>
+        </w:rPr>
+        <w:t>2.</w:t>
+      </w:r>
+      <w:r>
+        <w:rPr>
+          <w:rFonts w:ascii="Courier New" w:hAnsi="Courier New" w:cs="Courier New"/>
+          <w:u w:val="single"/>
+          <w:lang w:val="de-DE"/>
+        </w:rPr>
+        <w:t>INT. SCHOOL – DAY</w:t>
+      </w:r>
+    </w:p>
+    <w:p>
+      <w:pPr>
+        <w:rPr>
+          <w:rFonts w:ascii="Courier New" w:hAnsi="Courier New" w:cs="Courier New"/>
+          <w:lang w:val="de-DE"/>
+        </w:rPr>
+      </w:pPr>
+      <w:r>
+        <w:rPr>
+          <w:rFonts w:ascii="Courier New" w:hAnsi="Courier New" w:cs="Courier New"/>
+          <w:lang w:val="de-DE"/>
+        </w:rPr>
+        <w:t>Poster von Wettbew</w:t>
+      </w:r>
+      <w:r>
+        <w:rPr>
+          <w:rFonts w:ascii="Courier New" w:hAnsi="Courier New" w:cs="Courier New"/>
+          <w:lang w:val="de-DE"/>
+        </w:rPr>
+        <w:t>e</w:t>
+      </w:r>
+      <w:r>
+        <w:rPr>
+          <w:rFonts w:ascii="Courier New" w:hAnsi="Courier New" w:cs="Courier New"/>
+          <w:lang w:val="de-DE"/>
+        </w:rPr>
+        <w:t>rben</w:t>
+      </w:r>
+      <w:r>
+        <w:rPr>
+          <w:rFonts w:ascii="Courier New" w:hAnsi="Courier New" w:cs="Courier New"/>
+          <w:lang w:val="de-DE"/>
+        </w:rPr>
+        <w:t>/</w:t>
+      </w:r>
+      <w:r>
+        <w:rPr>
+          <w:rFonts w:ascii="Courier New" w:hAnsi="Courier New" w:cs="Courier New"/>
+          <w:lang w:val="de-DE"/>
+        </w:rPr>
         <w:t xml:space="preserve"> </w:t>
       </w:r>
       <w:r>
@@ -198,137 +335,14 @@
           <w:rFonts w:ascii="Courier New" w:hAnsi="Courier New" w:cs="Courier New"/>
           <w:lang w:val="de-DE"/>
         </w:rPr>
-        <w:t>wo</w:t>
-      </w:r>
-      <w:r>
-        <w:rPr>
-          <w:rFonts w:ascii="Courier New" w:hAnsi="Courier New" w:cs="Courier New"/>
-          <w:lang w:val="de-DE"/>
-        </w:rPr>
-        <w:t xml:space="preserve"> wir </w:t>
-      </w:r>
-      <w:r>
-        <w:rPr>
-          <w:rFonts w:ascii="Courier New" w:hAnsi="Courier New" w:cs="Courier New"/>
-          <w:lang w:val="de-DE"/>
-        </w:rPr>
-        <w:t>euch</w:t>
-      </w:r>
-      <w:r>
-        <w:rPr>
-          <w:rFonts w:ascii="Courier New" w:hAnsi="Courier New" w:cs="Courier New"/>
-          <w:lang w:val="de-DE"/>
-        </w:rPr>
-        <w:t xml:space="preserve"> über </w:t>
-      </w:r>
-      <w:r>
-        <w:rPr>
-          <w:rFonts w:ascii="Courier New" w:hAnsi="Courier New" w:cs="Courier New"/>
-          <w:lang w:val="de-DE"/>
-        </w:rPr>
-        <w:t xml:space="preserve">alle aktuellen </w:t>
-      </w:r>
-      <w:r>
-        <w:rPr>
-          <w:rFonts w:ascii="Courier New" w:hAnsi="Courier New" w:cs="Courier New"/>
-          <w:lang w:val="de-DE"/>
-        </w:rPr>
-        <w:t xml:space="preserve"> Wettbewerbe, die es </w:t>
-      </w:r>
-      <w:r>
-        <w:rPr>
-          <w:rFonts w:ascii="Courier New" w:hAnsi="Courier New" w:cs="Courier New"/>
-          <w:lang w:val="de-DE"/>
-        </w:rPr>
-        <w:t>gibt,</w:t>
-      </w:r>
-      <w:r>
-        <w:rPr>
-          <w:rFonts w:ascii="Courier New" w:hAnsi="Courier New" w:cs="Courier New"/>
-          <w:lang w:val="de-DE"/>
-        </w:rPr>
-        <w:t xml:space="preserve">  </w:t>
-      </w:r>
-      <w:r>
-        <w:rPr>
-          <w:rFonts w:ascii="Courier New" w:hAnsi="Courier New" w:cs="Courier New"/>
-          <w:lang w:val="de-DE"/>
-        </w:rPr>
-        <w:t>informieren</w:t>
-      </w:r>
-      <w:r>
-        <w:rPr>
-          <w:rFonts w:ascii="Courier New" w:hAnsi="Courier New" w:cs="Courier New"/>
-          <w:lang w:val="de-DE"/>
-        </w:rPr>
-        <w:t xml:space="preserve"> - -</w:t>
-      </w:r>
-    </w:p>
-    <w:p>
-      <w:pPr>
-        <w:rPr>
-          <w:rFonts w:ascii="Courier New" w:hAnsi="Courier New" w:cs="Courier New"/>
-          <w:u w:val="single"/>
-          <w:lang w:val="de-DE"/>
-        </w:rPr>
-      </w:pPr>
-      <w:r>
-        <w:rPr>
-          <w:rFonts w:ascii="Courier New" w:hAnsi="Courier New" w:cs="Courier New"/>
-          <w:u w:val="single"/>
-          <w:lang w:val="de-DE"/>
-        </w:rPr>
-        <w:t>INT. SCHOOL – DAY</w:t>
-      </w:r>
-    </w:p>
-    <w:p>
-      <w:pPr>
-        <w:rPr>
-          <w:rFonts w:ascii="Courier New" w:hAnsi="Courier New" w:cs="Courier New"/>
-          <w:lang w:val="de-DE"/>
-        </w:rPr>
-      </w:pPr>
-      <w:r>
-        <w:rPr>
-          <w:rFonts w:ascii="Courier New" w:hAnsi="Courier New" w:cs="Courier New"/>
-          <w:lang w:val="de-DE"/>
-        </w:rPr>
-        <w:t>Poster von Wettbew</w:t>
-      </w:r>
-      <w:r>
-        <w:rPr>
-          <w:rFonts w:ascii="Courier New" w:hAnsi="Courier New" w:cs="Courier New"/>
-          <w:lang w:val="de-DE"/>
-        </w:rPr>
-        <w:t>e</w:t>
-      </w:r>
-      <w:r>
-        <w:rPr>
-          <w:rFonts w:ascii="Courier New" w:hAnsi="Courier New" w:cs="Courier New"/>
-          <w:lang w:val="de-DE"/>
-        </w:rPr>
-        <w:t>rben</w:t>
-      </w:r>
-      <w:r>
-        <w:rPr>
-          <w:rFonts w:ascii="Courier New" w:hAnsi="Courier New" w:cs="Courier New"/>
-          <w:lang w:val="de-DE"/>
-        </w:rPr>
-        <w:t>/</w:t>
-      </w:r>
-      <w:r>
-        <w:rPr>
-          <w:rFonts w:ascii="Courier New" w:hAnsi="Courier New" w:cs="Courier New"/>
-          <w:lang w:val="de-DE"/>
-        </w:rPr>
-        <w:t xml:space="preserve"> </w:t>
-      </w:r>
-      <w:r>
-        <w:rPr>
-          <w:rFonts w:ascii="Courier New" w:hAnsi="Courier New" w:cs="Courier New"/>
-          <w:lang w:val="de-DE"/>
-        </w:rPr>
         <w:t>Stockmaterial oder Videos von TROPHÄEN von Meisterschaften oder Turnieren. Oder den Schulprojektplakaten im Flur.</w:t>
+      </w:r>
+      <w:r>
+        <w:rPr>
+          <w:rFonts w:ascii="Courier New" w:hAnsi="Courier New" w:cs="Courier New"/>
+          <w:lang w:val="de-DE"/>
+        </w:rPr>
+        <w:t>FS, kamera wechselt bild</w:t>
       </w:r>
     </w:p>
     <w:p>
@@ -424,6 +438,14 @@
           <w:u w:val="single"/>
           <w:lang w:val="de-DE"/>
         </w:rPr>
+        <w:t>3.</w:t>
+      </w:r>
+      <w:r>
+        <w:rPr>
+          <w:rFonts w:ascii="Courier New" w:hAnsi="Courier New" w:cs="Courier New"/>
+          <w:u w:val="single"/>
+          <w:lang w:val="de-DE"/>
+        </w:rPr>
         <w:t>INT. SCHOOL – DAY</w:t>
       </w:r>
     </w:p>
@@ -461,6 +483,20 @@
           <w:lang w:val="de-DE"/>
         </w:rPr>
         <w:t xml:space="preserve"> geht.</w:t>
+      </w:r>
+      <w:r>
+        <w:rPr>
+          <w:rFonts w:ascii="Courier New" w:hAnsi="Courier New" w:cs="Courier New"/>
+          <w:lang w:val="de-DE"/>
+        </w:rPr>
+        <w:t xml:space="preserve"> MS,</w:t>
+      </w:r>
+      <w:r>
+        <w:rPr>
+          <w:rFonts w:ascii="Courier New" w:hAnsi="Courier New" w:cs="Courier New"/>
+          <w:lang w:val="de-DE"/>
+        </w:rPr>
+        <w:t>bewegt sich nach hinten</w:t>
       </w:r>
     </w:p>
     <w:p>
@@ -515,7 +551,14 @@
           <w:rFonts w:ascii="Courier New" w:hAnsi="Courier New" w:cs="Courier New"/>
           <w:lang w:val="de-DE"/>
         </w:rPr>
-        <w:t>Egal ob Robotik, Programmieren&amp;</w:t>
+        <w:t>Egal ob Robotik, Programmieren</w:t>
+      </w:r>
+      <w:r>
+        <w:rPr>
+          <w:rFonts w:ascii="Courier New" w:hAnsi="Courier New" w:cs="Courier New"/>
+          <w:lang w:val="de-DE"/>
+        </w:rPr>
+        <w:t>,</w:t>
       </w:r>
       <w:r>
         <w:rPr>
@@ -611,7 +654,6 @@
         </w:rPr>
         <w:t xml:space="preserve">Robotik kommt bei „Robotik“, </w:t>
       </w:r>
-      <w:proofErr w:type="spellStart"/>
       <w:r>
         <w:rPr>
           <w:rFonts w:ascii="Courier New" w:hAnsi="Courier New" w:cs="Courier New"/>
@@ -624,15 +666,7 @@
           <w:rFonts w:ascii="Courier New" w:hAnsi="Courier New" w:cs="Courier New"/>
           <w:lang w:val="de-DE"/>
         </w:rPr>
-        <w:t>rogrammiershots</w:t>
-      </w:r>
-      <w:proofErr w:type="spellEnd"/>
-      <w:r>
-        <w:rPr>
-          <w:rFonts w:ascii="Courier New" w:hAnsi="Courier New" w:cs="Courier New"/>
-          <w:lang w:val="de-DE"/>
-        </w:rPr>
-        <w:t xml:space="preserve"> bei „</w:t>
+        <w:t>rogrammiershots bei „</w:t>
       </w:r>
       <w:r>
         <w:rPr>
@@ -646,41 +680,33 @@
           <w:rFonts w:ascii="Courier New" w:hAnsi="Courier New" w:cs="Courier New"/>
           <w:lang w:val="de-DE"/>
         </w:rPr>
-        <w:t xml:space="preserve">“, </w:t>
-      </w:r>
-      <w:proofErr w:type="spellStart"/>
-      <w:r>
-        <w:rPr>
-          <w:rFonts w:ascii="Courier New" w:hAnsi="Courier New" w:cs="Courier New"/>
-          <w:lang w:val="de-DE"/>
-        </w:rPr>
-        <w:t>usw</w:t>
-      </w:r>
-      <w:proofErr w:type="spellEnd"/>
-      <w:r>
-        <w:rPr>
-          <w:rFonts w:ascii="Courier New" w:hAnsi="Courier New" w:cs="Courier New"/>
-          <w:lang w:val="de-DE"/>
-        </w:rPr>
-        <w:t>…</w:t>
-      </w:r>
-    </w:p>
-    <w:p>
-      <w:pPr>
-        <w:rPr>
-          <w:rFonts w:ascii="Courier New" w:hAnsi="Courier New" w:cs="Courier New"/>
-          <w:lang w:val="de-DE"/>
-        </w:rPr>
-      </w:pPr>
-    </w:p>
-    <w:p>
-      <w:pPr>
-        <w:rPr>
-          <w:rFonts w:ascii="Courier New" w:hAnsi="Courier New" w:cs="Courier New"/>
-          <w:u w:val="single"/>
-          <w:lang w:val="de-DE"/>
-        </w:rPr>
-      </w:pPr>
+        <w:t>“, usw…</w:t>
+      </w:r>
+    </w:p>
+    <w:p>
+      <w:pPr>
+        <w:rPr>
+          <w:rFonts w:ascii="Courier New" w:hAnsi="Courier New" w:cs="Courier New"/>
+          <w:lang w:val="de-DE"/>
+        </w:rPr>
+      </w:pPr>
+    </w:p>
+    <w:p>
+      <w:pPr>
+        <w:rPr>
+          <w:rFonts w:ascii="Courier New" w:hAnsi="Courier New" w:cs="Courier New"/>
+          <w:u w:val="single"/>
+          <w:lang w:val="de-DE"/>
+        </w:rPr>
+      </w:pPr>
+      <w:r>
+        <w:rPr>
+          <w:rFonts w:ascii="Courier New" w:hAnsi="Courier New" w:cs="Courier New"/>
+          <w:u w:val="single"/>
+          <w:lang w:val="de-DE"/>
+        </w:rPr>
+        <w:t>4.</w:t>
+      </w:r>
       <w:r>
         <w:rPr>
           <w:rFonts w:ascii="Courier New" w:hAnsi="Courier New" w:cs="Courier New"/>
@@ -702,6 +728,7 @@
           <w:rFonts w:ascii="Courier New" w:hAnsi="Courier New" w:cs="Courier New"/>
           <w:lang w:val="de-DE"/>
         </w:rPr>
+        <w:lastRenderedPageBreak/>
         <w:t xml:space="preserve">Shot vom </w:t>
       </w:r>
       <w:r>
@@ -732,21 +759,27 @@
         </w:rPr>
         <w:t xml:space="preserve"> der Treppe hinuntergeht.</w:t>
       </w:r>
-    </w:p>
-    <w:p>
-      <w:pPr>
-        <w:jc w:val="center"/>
-        <w:rPr>
-          <w:rFonts w:ascii="Courier New" w:hAnsi="Courier New" w:cs="Courier New"/>
-          <w:lang w:val="de-DE"/>
-        </w:rPr>
-      </w:pPr>
-      <w:r>
-        <w:rPr>
-          <w:rFonts w:ascii="Courier New" w:hAnsi="Courier New" w:cs="Courier New"/>
-          <w:lang w:val="de-DE"/>
-        </w:rPr>
-        <w:lastRenderedPageBreak/>
+      <w:r>
+        <w:rPr>
+          <w:rFonts w:ascii="Courier New" w:hAnsi="Courier New" w:cs="Courier New"/>
+          <w:lang w:val="de-DE"/>
+        </w:rPr>
+        <w:t xml:space="preserve"> MS,statisch</w:t>
+      </w:r>
+    </w:p>
+    <w:p>
+      <w:pPr>
+        <w:jc w:val="center"/>
+        <w:rPr>
+          <w:rFonts w:ascii="Courier New" w:hAnsi="Courier New" w:cs="Courier New"/>
+          <w:lang w:val="de-DE"/>
+        </w:rPr>
+      </w:pPr>
+      <w:r>
+        <w:rPr>
+          <w:rFonts w:ascii="Courier New" w:hAnsi="Courier New" w:cs="Courier New"/>
+          <w:lang w:val="de-DE"/>
+        </w:rPr>
         <w:t>ACTOR#1</w:t>
       </w:r>
     </w:p>
@@ -829,6 +862,14 @@
           <w:u w:val="single"/>
           <w:lang w:val="de-DE"/>
         </w:rPr>
+        <w:t>5.</w:t>
+      </w:r>
+      <w:r>
+        <w:rPr>
+          <w:rFonts w:ascii="Courier New" w:hAnsi="Courier New" w:cs="Courier New"/>
+          <w:u w:val="single"/>
+          <w:lang w:val="de-DE"/>
+        </w:rPr>
         <w:t>INT. SCHOOL – DAY</w:t>
       </w:r>
     </w:p>
@@ -860,6 +901,13 @@
         </w:rPr>
         <w:t xml:space="preserve"> wie er die zweite  Hälfte der Treppe hinuntergeht und im unteren Stockwerk erscheint. </w:t>
       </w:r>
+      <w:r>
+        <w:rPr>
+          <w:rFonts w:ascii="Courier New" w:hAnsi="Courier New" w:cs="Courier New"/>
+          <w:lang w:val="de-DE"/>
+        </w:rPr>
+        <w:t>MS,statisch</w:t>
+      </w:r>
     </w:p>
     <w:p>
       <w:pPr>
@@ -914,6 +962,14 @@
           <w:u w:val="single"/>
           <w:lang w:val="de-DE"/>
         </w:rPr>
+        <w:t>6.</w:t>
+      </w:r>
+      <w:r>
+        <w:rPr>
+          <w:rFonts w:ascii="Courier New" w:hAnsi="Courier New" w:cs="Courier New"/>
+          <w:u w:val="single"/>
+          <w:lang w:val="de-DE"/>
+        </w:rPr>
         <w:t>INT. SCHOOL – DAY</w:t>
       </w:r>
     </w:p>
@@ -930,6 +986,13 @@
           <w:lang w:val="de-DE"/>
         </w:rPr>
         <w:t>Shot vom ACTOR#2 wie er den Gang am Ende von der Stiege entlang geht.</w:t>
+      </w:r>
+      <w:r>
+        <w:rPr>
+          <w:rFonts w:ascii="Courier New" w:hAnsi="Courier New" w:cs="Courier New"/>
+          <w:lang w:val="de-DE"/>
+        </w:rPr>
+        <w:t xml:space="preserve"> MS, bewegt sich</w:t>
       </w:r>
     </w:p>
     <w:p>
@@ -977,55 +1040,14 @@
           <w:rFonts w:ascii="Courier New" w:hAnsi="Courier New" w:cs="Courier New"/>
           <w:lang w:val="de-DE"/>
         </w:rPr>
-        <w:t xml:space="preserve">Seit über 30 Jahren bietet Jugend </w:t>
-      </w:r>
-      <w:proofErr w:type="gramStart"/>
-      <w:r>
-        <w:rPr>
-          <w:rFonts w:ascii="Courier New" w:hAnsi="Courier New" w:cs="Courier New"/>
-          <w:lang w:val="de-DE"/>
-        </w:rPr>
-        <w:t>Innovativ</w:t>
-      </w:r>
-      <w:proofErr w:type="gramEnd"/>
-      <w:r>
-        <w:rPr>
-          <w:rFonts w:ascii="Courier New" w:hAnsi="Courier New" w:cs="Courier New"/>
-          <w:lang w:val="de-DE"/>
-        </w:rPr>
-        <w:t xml:space="preserve"> jungen Menschen die Möglichkeit, ihr Wissen und </w:t>
-      </w:r>
-      <w:proofErr w:type="spellStart"/>
-      <w:r>
-        <w:rPr>
-          <w:rFonts w:ascii="Courier New" w:hAnsi="Courier New" w:cs="Courier New"/>
-          <w:lang w:val="de-DE"/>
-        </w:rPr>
-        <w:t>Know</w:t>
-      </w:r>
-      <w:proofErr w:type="spellEnd"/>
-      <w:r>
-        <w:rPr>
-          <w:rFonts w:ascii="Courier New" w:hAnsi="Courier New" w:cs="Courier New"/>
-          <w:lang w:val="de-DE"/>
-        </w:rPr>
-        <w:t xml:space="preserve"> </w:t>
-      </w:r>
-      <w:proofErr w:type="spellStart"/>
-      <w:r>
-        <w:rPr>
-          <w:rFonts w:ascii="Courier New" w:hAnsi="Courier New" w:cs="Courier New"/>
-          <w:lang w:val="de-DE"/>
-        </w:rPr>
-        <w:t>how</w:t>
-      </w:r>
-      <w:proofErr w:type="spellEnd"/>
-      <w:r>
-        <w:rPr>
-          <w:rFonts w:ascii="Courier New" w:hAnsi="Courier New" w:cs="Courier New"/>
-          <w:lang w:val="de-DE"/>
-        </w:rPr>
-        <w:t xml:space="preserve"> durch ihre </w:t>
+        <w:t>Seit über 30 Jahren bietet Jugend Innovativ jungen Menschen die Möglichkeit, ihr Wissen und Know</w:t>
+      </w:r>
+      <w:r>
+        <w:rPr>
+          <w:rFonts w:ascii="Courier New" w:hAnsi="Courier New" w:cs="Courier New"/>
+          <w:lang w:val="de-DE"/>
+        </w:rPr>
+        <w:t xml:space="preserve"> how durch ihre </w:t>
       </w:r>
       <w:r>
         <w:rPr>
@@ -1058,6 +1080,14 @@
           <w:u w:val="single"/>
           <w:lang w:val="de-DE"/>
         </w:rPr>
+        <w:t>7.</w:t>
+      </w:r>
+      <w:r>
+        <w:rPr>
+          <w:rFonts w:ascii="Courier New" w:hAnsi="Courier New" w:cs="Courier New"/>
+          <w:u w:val="single"/>
+          <w:lang w:val="de-DE"/>
+        </w:rPr>
         <w:t>INT. SCHOOL – DAY</w:t>
       </w:r>
     </w:p>
@@ -1073,23 +1103,14 @@
           <w:rFonts w:ascii="Courier New" w:hAnsi="Courier New" w:cs="Courier New"/>
           <w:lang w:val="de-DE"/>
         </w:rPr>
-        <w:t xml:space="preserve">Video-Material von Jugend Innovativ Projekten aus der Schule, von den </w:t>
-      </w:r>
-      <w:proofErr w:type="spellStart"/>
-      <w:r>
-        <w:rPr>
-          <w:rFonts w:ascii="Courier New" w:hAnsi="Courier New" w:cs="Courier New"/>
-          <w:lang w:val="de-DE"/>
-        </w:rPr>
-        <w:t>Social</w:t>
-      </w:r>
-      <w:proofErr w:type="spellEnd"/>
-      <w:r>
-        <w:rPr>
-          <w:rFonts w:ascii="Courier New" w:hAnsi="Courier New" w:cs="Courier New"/>
-          <w:lang w:val="de-DE"/>
-        </w:rPr>
-        <w:t xml:space="preserve"> Media Seiten oder wo etwas zu finden ist. Wenn die Bereiche genannt werden, wechselt der Shot.</w:t>
+        <w:t>Video-Material von Jugend Innovativ Projekten aus der Schule, von den Social Media Seiten oder wo etwas zu finden ist. Wenn die Bereiche genannt werden, wechselt der Shot.</w:t>
+      </w:r>
+      <w:r>
+        <w:rPr>
+          <w:rFonts w:ascii="Courier New" w:hAnsi="Courier New" w:cs="Courier New"/>
+          <w:lang w:val="de-DE"/>
+        </w:rPr>
+        <w:t xml:space="preserve"> MS, wechselt bild</w:t>
       </w:r>
     </w:p>
     <w:p>
@@ -1170,6 +1191,14 @@
           <w:u w:val="single"/>
           <w:lang w:val="de-DE"/>
         </w:rPr>
+        <w:t>8.</w:t>
+      </w:r>
+      <w:r>
+        <w:rPr>
+          <w:rFonts w:ascii="Courier New" w:hAnsi="Courier New" w:cs="Courier New"/>
+          <w:u w:val="single"/>
+          <w:lang w:val="de-DE"/>
+        </w:rPr>
         <w:t>INT. SCHOOL – DAY</w:t>
       </w:r>
     </w:p>
@@ -1201,20 +1230,28 @@
         </w:rPr>
         <w:t xml:space="preserve">mit Energie spricht. </w:t>
       </w:r>
-    </w:p>
-    <w:p>
-      <w:pPr>
-        <w:jc w:val="center"/>
-        <w:rPr>
-          <w:rFonts w:ascii="Courier New" w:hAnsi="Courier New" w:cs="Courier New"/>
-          <w:lang w:val="de-DE"/>
-        </w:rPr>
-      </w:pPr>
-      <w:r>
-        <w:rPr>
-          <w:rFonts w:ascii="Courier New" w:hAnsi="Courier New" w:cs="Courier New"/>
-          <w:lang w:val="de-DE"/>
-        </w:rPr>
+      <w:r>
+        <w:rPr>
+          <w:rFonts w:ascii="Courier New" w:hAnsi="Courier New" w:cs="Courier New"/>
+          <w:lang w:val="de-DE"/>
+        </w:rPr>
+        <w:t>MS, statisch</w:t>
+      </w:r>
+    </w:p>
+    <w:p>
+      <w:pPr>
+        <w:jc w:val="center"/>
+        <w:rPr>
+          <w:rFonts w:ascii="Courier New" w:hAnsi="Courier New" w:cs="Courier New"/>
+          <w:lang w:val="de-DE"/>
+        </w:rPr>
+      </w:pPr>
+      <w:r>
+        <w:rPr>
+          <w:rFonts w:ascii="Courier New" w:hAnsi="Courier New" w:cs="Courier New"/>
+          <w:lang w:val="de-DE"/>
+        </w:rPr>
+        <w:lastRenderedPageBreak/>
         <w:t>ACTOR#2</w:t>
       </w:r>
     </w:p>
@@ -1271,6 +1308,14 @@
           <w:u w:val="single"/>
           <w:lang w:val="de-DE"/>
         </w:rPr>
+        <w:t>9.</w:t>
+      </w:r>
+      <w:r>
+        <w:rPr>
+          <w:rFonts w:ascii="Courier New" w:hAnsi="Courier New" w:cs="Courier New"/>
+          <w:u w:val="single"/>
+          <w:lang w:val="de-DE"/>
+        </w:rPr>
         <w:t>INT. SCHOOL – DAY</w:t>
       </w:r>
     </w:p>
@@ -1300,7 +1345,28 @@
           <w:rFonts w:ascii="Courier New" w:hAnsi="Courier New" w:cs="Courier New"/>
           <w:lang w:val="de-DE"/>
         </w:rPr>
-        <w:t xml:space="preserve"> wie er die zweite  Hälfte der Treppe hinuntergeht und im unteren Stockwerk erscheint.</w:t>
+        <w:t xml:space="preserve"> wie er die </w:t>
+      </w:r>
+      <w:r>
+        <w:rPr>
+          <w:rFonts w:ascii="Courier New" w:hAnsi="Courier New" w:cs="Courier New"/>
+          <w:lang w:val="de-DE"/>
+        </w:rPr>
+        <w:t>Treppe erreicht</w:t>
+      </w:r>
+      <w:r>
+        <w:rPr>
+          <w:rFonts w:ascii="Courier New" w:hAnsi="Courier New" w:cs="Courier New"/>
+          <w:lang w:val="de-DE"/>
+        </w:rPr>
+        <w:t>.</w:t>
+      </w:r>
+      <w:r>
+        <w:rPr>
+          <w:rFonts w:ascii="Courier New" w:hAnsi="Courier New" w:cs="Courier New"/>
+          <w:lang w:val="de-DE"/>
+        </w:rPr>
+        <w:t xml:space="preserve"> MS, statisch</w:t>
       </w:r>
     </w:p>
     <w:p>
@@ -1336,7 +1402,7 @@
       </w:r>
       <w:r>
         <w:rPr>
-          <w:rFonts w:ascii="Times New Roman" w:eastAsia="Times New Roman" w:hAnsi="Times New Roman" w:cs="Times New Roman"/>
+          <w:rFonts w:ascii="Courier New" w:eastAsia="Times New Roman" w:hAnsi="Courier New" w:cs="Courier New"/>
           <w:kern w:val="0"/>
           <w:lang w:val="de-DE"/>
           <w14:ligatures w14:val="none"/>
@@ -1348,23 +1414,7 @@
           <w:rFonts w:ascii="Courier New" w:hAnsi="Courier New" w:cs="Courier New"/>
           <w:lang w:val="de-DE"/>
         </w:rPr>
-        <w:t xml:space="preserve">Der Wettbewerb fördert nicht nur Innovation, Teamgeist und </w:t>
-      </w:r>
-      <w:proofErr w:type="gramStart"/>
-      <w:r>
-        <w:rPr>
-          <w:rFonts w:ascii="Courier New" w:hAnsi="Courier New" w:cs="Courier New"/>
-          <w:lang w:val="de-DE"/>
-        </w:rPr>
-        <w:t>Eigeninitiative</w:t>
-      </w:r>
-      <w:proofErr w:type="gramEnd"/>
-      <w:r>
-        <w:rPr>
-          <w:rFonts w:ascii="Courier New" w:hAnsi="Courier New" w:cs="Courier New"/>
-          <w:lang w:val="de-DE"/>
-        </w:rPr>
-        <w:t xml:space="preserve"> sondern auch die Geldtaschen der besten Projekte.</w:t>
+        <w:t>Der Wettbewerb fördert nicht nur Innovation, Teamgeist und Eigeninitiative sondern auch die Geldtaschen der besten Projekte.</w:t>
       </w:r>
       <w:r>
         <w:rPr>
@@ -1388,6 +1438,14 @@
           <w:u w:val="single"/>
           <w:lang w:val="de-DE"/>
         </w:rPr>
+        <w:t>10.</w:t>
+      </w:r>
+      <w:r>
+        <w:rPr>
+          <w:rFonts w:ascii="Courier New" w:hAnsi="Courier New" w:cs="Courier New"/>
+          <w:u w:val="single"/>
+          <w:lang w:val="de-DE"/>
+        </w:rPr>
         <w:t>INT. SCHOOL – DAY</w:t>
       </w:r>
     </w:p>
@@ -1405,6 +1463,13 @@
         </w:rPr>
         <w:t>Shot vom ACTOR#2 wie er die erste Hälfte der Treppe hinuntergeht.</w:t>
       </w:r>
+      <w:r>
+        <w:rPr>
+          <w:rFonts w:ascii="Courier New" w:hAnsi="Courier New" w:cs="Courier New"/>
+          <w:lang w:val="de-DE"/>
+        </w:rPr>
+        <w:t>MS, statisch</w:t>
+      </w:r>
     </w:p>
     <w:p>
       <w:pPr>
@@ -1439,7 +1504,7 @@
       </w:r>
       <w:r>
         <w:rPr>
-          <w:rFonts w:ascii="Times New Roman" w:eastAsia="Times New Roman" w:hAnsi="Times New Roman" w:cs="Times New Roman"/>
+          <w:rFonts w:ascii="Courier New" w:eastAsia="Times New Roman" w:hAnsi="Courier New" w:cs="Courier New"/>
           <w:kern w:val="0"/>
           <w:lang w:val="de-DE"/>
           <w14:ligatures w14:val="none"/>
@@ -1506,6 +1571,14 @@
           <w:u w:val="single"/>
           <w:lang w:val="de-DE"/>
         </w:rPr>
+        <w:t>11.</w:t>
+      </w:r>
+      <w:r>
+        <w:rPr>
+          <w:rFonts w:ascii="Courier New" w:hAnsi="Courier New" w:cs="Courier New"/>
+          <w:u w:val="single"/>
+          <w:lang w:val="de-DE"/>
+        </w:rPr>
         <w:t>INT. SCHOOL – DAY</w:t>
       </w:r>
     </w:p>
@@ -1537,6 +1610,13 @@
         </w:rPr>
         <w:t xml:space="preserve"> wie er die zweite  Hälfte der Treppe hinuntergeht und im unteren Stockwerk erscheint. </w:t>
       </w:r>
+      <w:r>
+        <w:rPr>
+          <w:rFonts w:ascii="Courier New" w:hAnsi="Courier New" w:cs="Courier New"/>
+          <w:lang w:val="de-DE"/>
+        </w:rPr>
+        <w:t>LS, statisch</w:t>
+      </w:r>
     </w:p>
     <w:p>
       <w:pPr>
@@ -1578,7 +1658,7 @@
       </w:r>
       <w:r>
         <w:rPr>
-          <w:rFonts w:ascii="Times New Roman" w:eastAsia="Times New Roman" w:hAnsi="Times New Roman" w:cs="Times New Roman"/>
+          <w:rFonts w:ascii="Courier New" w:eastAsia="Times New Roman" w:hAnsi="Courier New" w:cs="Courier New"/>
           <w:kern w:val="0"/>
           <w:lang w:val="de-DE"/>
           <w14:ligatures w14:val="none"/>
@@ -1606,14 +1686,7 @@
           <w:rFonts w:ascii="Courier New" w:hAnsi="Courier New" w:cs="Courier New"/>
           <w:lang w:val="de-DE"/>
         </w:rPr>
-        <w:t>,</w:t>
-      </w:r>
-      <w:r>
-        <w:rPr>
-          <w:rFonts w:ascii="Courier New" w:hAnsi="Courier New" w:cs="Courier New"/>
-          <w:lang w:val="de-DE"/>
-        </w:rPr>
-        <w:t xml:space="preserve"> der die junge Generation dazu inspiriert, ihre Visionen für eine nachhaltige und innovative Zukunft zu präsentieren!</w:t>
+        <w:t>, der die junge Generation dazu inspiriert, ihre Visionen für eine nachhaltige und innovative Zukunft zu präsentieren!</w:t>
       </w:r>
     </w:p>
     <w:p>
@@ -1653,6 +1726,14 @@
           <w:u w:val="single"/>
           <w:lang w:val="de-DE"/>
         </w:rPr>
+        <w:t>12.</w:t>
+      </w:r>
+      <w:r>
+        <w:rPr>
+          <w:rFonts w:ascii="Courier New" w:hAnsi="Courier New" w:cs="Courier New"/>
+          <w:u w:val="single"/>
+          <w:lang w:val="de-DE"/>
+        </w:rPr>
         <w:t>INT. SCHOOL – DAY</w:t>
       </w:r>
     </w:p>
@@ -1675,23 +1756,14 @@
           <w:rFonts w:ascii="Courier New" w:hAnsi="Courier New" w:cs="Courier New"/>
           <w:lang w:val="de-DE"/>
         </w:rPr>
-        <w:t xml:space="preserve"> und Video von Blättern Pflanzen in der </w:t>
-      </w:r>
-      <w:proofErr w:type="gramStart"/>
-      <w:r>
-        <w:rPr>
-          <w:rFonts w:ascii="Courier New" w:hAnsi="Courier New" w:cs="Courier New"/>
-          <w:lang w:val="de-DE"/>
-        </w:rPr>
-        <w:t>Sonne</w:t>
-      </w:r>
-      <w:proofErr w:type="gramEnd"/>
-      <w:r>
-        <w:rPr>
-          <w:rFonts w:ascii="Courier New" w:hAnsi="Courier New" w:cs="Courier New"/>
-          <w:lang w:val="de-DE"/>
-        </w:rPr>
-        <w:t xml:space="preserve"> um Nachhaltigkeit zu symbolisieren</w:t>
+        <w:t xml:space="preserve"> und Video von Blättern Pflanzen in der Sonne um Nachhaltigkeit zu symbolisieren</w:t>
+      </w:r>
+      <w:r>
+        <w:rPr>
+          <w:rFonts w:ascii="Courier New" w:hAnsi="Courier New" w:cs="Courier New"/>
+          <w:lang w:val="de-DE"/>
+        </w:rPr>
+        <w:t>. MS, mobil</w:t>
       </w:r>
     </w:p>
     <w:p>
@@ -1730,11 +1802,12 @@
           <w:rFonts w:ascii="Courier New" w:hAnsi="Courier New" w:cs="Courier New"/>
           <w:lang w:val="de-DE"/>
         </w:rPr>
+        <w:lastRenderedPageBreak/>
         <w:t>--</w:t>
       </w:r>
       <w:r>
         <w:rPr>
-          <w:rFonts w:ascii="Times New Roman" w:eastAsia="Times New Roman" w:hAnsi="Times New Roman" w:cs="Times New Roman"/>
+          <w:rFonts w:ascii="Courier New" w:eastAsia="Times New Roman" w:hAnsi="Courier New" w:cs="Courier New"/>
           <w:kern w:val="0"/>
           <w:lang w:val="de-DE"/>
           <w14:ligatures w14:val="none"/>
@@ -1746,21 +1819,116 @@
           <w:rFonts w:ascii="Courier New" w:hAnsi="Courier New" w:cs="Courier New"/>
           <w:lang w:val="de-DE"/>
         </w:rPr>
-        <w:t xml:space="preserve">Der Next Generations Award zeichnet Projekte </w:t>
-      </w:r>
-      <w:proofErr w:type="gramStart"/>
-      <w:r>
-        <w:rPr>
-          <w:rFonts w:ascii="Courier New" w:hAnsi="Courier New" w:cs="Courier New"/>
-          <w:lang w:val="de-DE"/>
-        </w:rPr>
-        <w:t>aus</w:t>
-      </w:r>
-      <w:proofErr w:type="gramEnd"/>
-      <w:r>
-        <w:rPr>
-          <w:rFonts w:ascii="Courier New" w:hAnsi="Courier New" w:cs="Courier New"/>
-          <w:lang w:val="de-DE"/>
+        <w:t xml:space="preserve">Der Next Generations Award zeichnet Projekte aus die einen positiven Beitrag zur Welt leisten um die Welt für die nächste Generation zu verbessern. </w:t>
+      </w:r>
+    </w:p>
+    <w:p>
+      <w:pPr>
+        <w:jc w:val="center"/>
+        <w:rPr>
+          <w:rFonts w:ascii="Courier New" w:hAnsi="Courier New" w:cs="Courier New"/>
+          <w:lang w:val="de-DE"/>
+        </w:rPr>
+      </w:pPr>
+      <w:r>
+        <w:rPr>
+          <w:rFonts w:ascii="Courier New" w:hAnsi="Courier New" w:cs="Courier New"/>
+          <w:lang w:val="de-DE"/>
+        </w:rPr>
+        <w:t>.--</w:t>
+      </w:r>
+    </w:p>
+    <w:p>
+      <w:pPr>
+        <w:rPr>
+          <w:rFonts w:ascii="Courier New" w:hAnsi="Courier New" w:cs="Courier New"/>
+          <w:u w:val="single"/>
+          <w:lang w:val="de-DE"/>
+        </w:rPr>
+      </w:pPr>
+      <w:r>
+        <w:rPr>
+          <w:rFonts w:ascii="Courier New" w:hAnsi="Courier New" w:cs="Courier New"/>
+          <w:u w:val="single"/>
+          <w:lang w:val="de-DE"/>
+        </w:rPr>
+        <w:t>13.</w:t>
+      </w:r>
+      <w:r>
+        <w:rPr>
+          <w:rFonts w:ascii="Courier New" w:hAnsi="Courier New" w:cs="Courier New"/>
+          <w:u w:val="single"/>
+          <w:lang w:val="de-DE"/>
+        </w:rPr>
+        <w:t>INT. SCHOOL – DAY</w:t>
+      </w:r>
+    </w:p>
+    <w:p>
+      <w:pPr>
+        <w:rPr>
+          <w:rFonts w:ascii="Courier New" w:hAnsi="Courier New" w:cs="Courier New"/>
+          <w:lang w:val="de-DE"/>
+        </w:rPr>
+      </w:pPr>
+      <w:r>
+        <w:rPr>
+          <w:rFonts w:ascii="Courier New" w:hAnsi="Courier New" w:cs="Courier New"/>
+          <w:lang w:val="de-DE"/>
+        </w:rPr>
+        <w:t>Es wird frei verwendbares Videomaterial von den passenden Themen gezeigt.</w:t>
+      </w:r>
+      <w:r>
+        <w:rPr>
+          <w:rFonts w:ascii="Courier New" w:hAnsi="Courier New" w:cs="Courier New"/>
+          <w:lang w:val="de-DE"/>
+        </w:rPr>
+        <w:t>MS, mobil</w:t>
+      </w:r>
+    </w:p>
+    <w:p>
+      <w:pPr>
+        <w:jc w:val="center"/>
+        <w:rPr>
+          <w:rFonts w:ascii="Courier New" w:hAnsi="Courier New" w:cs="Courier New"/>
+          <w:lang w:val="de-DE"/>
+        </w:rPr>
+      </w:pPr>
+      <w:r>
+        <w:rPr>
+          <w:rFonts w:ascii="Courier New" w:hAnsi="Courier New" w:cs="Courier New"/>
+          <w:lang w:val="de-DE"/>
+        </w:rPr>
+        <w:t>ACTOR#</w:t>
+      </w:r>
+      <w:r>
+        <w:rPr>
+          <w:rFonts w:ascii="Courier New" w:hAnsi="Courier New" w:cs="Courier New"/>
+          <w:lang w:val="de-DE"/>
+        </w:rPr>
+        <w:t>1</w:t>
+      </w:r>
+    </w:p>
+    <w:p>
+      <w:pPr>
+        <w:jc w:val="center"/>
+        <w:rPr>
+          <w:rFonts w:ascii="Courier New" w:hAnsi="Courier New" w:cs="Courier New"/>
+          <w:lang w:val="de-DE"/>
+        </w:rPr>
+      </w:pPr>
+      <w:r>
+        <w:rPr>
+          <w:rFonts w:ascii="Courier New" w:hAnsi="Courier New" w:cs="Courier New"/>
+          <w:lang w:val="de-DE"/>
+        </w:rPr>
+        <w:t>--</w:t>
+      </w:r>
+      <w:r>
+        <w:rPr>
+          <w:rFonts w:ascii="Courier New" w:eastAsia="Times New Roman" w:hAnsi="Courier New" w:cs="Courier New"/>
+          <w:kern w:val="0"/>
+          <w:lang w:val="de-DE"/>
+          <w14:ligatures w14:val="none"/>
         </w:rPr>
         <w:t xml:space="preserve"> </w:t>
       </w:r>
@@ -1769,22 +1937,147 @@
           <w:rFonts w:ascii="Courier New" w:hAnsi="Courier New" w:cs="Courier New"/>
           <w:lang w:val="de-DE"/>
         </w:rPr>
-        <w:t>die einen positiven Beitrag zur Welt leisten</w:t>
-      </w:r>
-      <w:r>
-        <w:rPr>
-          <w:rFonts w:ascii="Courier New" w:hAnsi="Courier New" w:cs="Courier New"/>
-          <w:lang w:val="de-DE"/>
-        </w:rPr>
-        <w:t xml:space="preserve"> um die Welt für die nächste Generation zu verbessern.</w:t>
-      </w:r>
-      <w:r>
-        <w:rPr>
-          <w:rFonts w:ascii="Courier New" w:hAnsi="Courier New" w:cs="Courier New"/>
-          <w:lang w:val="de-DE"/>
+        <w:t>Projekte in</w:t>
+      </w:r>
+      <w:r>
+        <w:rPr>
+          <w:rFonts w:ascii="Courier New" w:hAnsi="Courier New" w:cs="Courier New"/>
+          <w:lang w:val="de-DE"/>
+        </w:rPr>
+        <w:t xml:space="preserve"> den Bereichen Klimaschutz, soziale Gerechtigkeit, Technologie oder Bildung</w:t>
+      </w:r>
+      <w:r>
+        <w:rPr>
+          <w:rFonts w:ascii="Courier New" w:hAnsi="Courier New" w:cs="Courier New"/>
+          <w:lang w:val="de-DE"/>
+        </w:rPr>
+        <w:t xml:space="preserve"> werden akzeptiert </w:t>
+      </w:r>
+      <w:r>
+        <w:rPr>
+          <w:rFonts w:ascii="Courier New" w:hAnsi="Courier New" w:cs="Courier New"/>
+          <w:lang w:val="de-DE"/>
+        </w:rPr>
+        <w:t>.</w:t>
+      </w:r>
+      <w:r>
+        <w:rPr>
+          <w:rFonts w:ascii="Courier New" w:hAnsi="Courier New" w:cs="Courier New"/>
+          <w:lang w:val="de-DE"/>
+        </w:rPr>
+        <w:t>—</w:t>
+      </w:r>
+    </w:p>
+    <w:p>
+      <w:pPr>
+        <w:jc w:val="center"/>
+        <w:rPr>
+          <w:rFonts w:ascii="Courier New" w:hAnsi="Courier New" w:cs="Courier New"/>
+          <w:lang w:val="de-DE"/>
+        </w:rPr>
+      </w:pPr>
+    </w:p>
+    <w:p>
+      <w:pPr>
+        <w:rPr>
+          <w:rFonts w:ascii="Courier New" w:hAnsi="Courier New" w:cs="Courier New"/>
+          <w:u w:val="single"/>
+          <w:lang w:val="de-DE"/>
+        </w:rPr>
+      </w:pPr>
+      <w:r>
+        <w:rPr>
+          <w:rFonts w:ascii="Courier New" w:hAnsi="Courier New" w:cs="Courier New"/>
+          <w:u w:val="single"/>
+          <w:lang w:val="de-DE"/>
+        </w:rPr>
+        <w:t>14.</w:t>
+      </w:r>
+      <w:r>
+        <w:rPr>
+          <w:rFonts w:ascii="Courier New" w:hAnsi="Courier New" w:cs="Courier New"/>
+          <w:u w:val="single"/>
+          <w:lang w:val="de-DE"/>
+        </w:rPr>
+        <w:t>INT. SCHOOL – DAY</w:t>
+      </w:r>
+    </w:p>
+    <w:p>
+      <w:pPr>
+        <w:rPr>
+          <w:rFonts w:ascii="Courier New" w:hAnsi="Courier New" w:cs="Courier New"/>
+          <w:lang w:val="de-DE"/>
+        </w:rPr>
+      </w:pPr>
+      <w:r>
+        <w:rPr>
+          <w:rFonts w:ascii="Courier New" w:hAnsi="Courier New" w:cs="Courier New"/>
+          <w:lang w:val="de-DE"/>
+        </w:rPr>
+        <w:t xml:space="preserve">Videomaterial von Pokalen/Siegesehrungen werden gezeigt </w:t>
+      </w:r>
+      <w:r>
+        <w:rPr>
+          <w:rFonts w:ascii="Courier New" w:hAnsi="Courier New" w:cs="Courier New"/>
+          <w:lang w:val="de-DE"/>
+        </w:rPr>
+        <w:t>.</w:t>
+      </w:r>
+    </w:p>
+    <w:p>
+      <w:pPr>
+        <w:jc w:val="center"/>
+        <w:rPr>
+          <w:rFonts w:ascii="Courier New" w:hAnsi="Courier New" w:cs="Courier New"/>
+          <w:lang w:val="de-DE"/>
+        </w:rPr>
+      </w:pPr>
+      <w:r>
+        <w:rPr>
+          <w:rFonts w:ascii="Courier New" w:hAnsi="Courier New" w:cs="Courier New"/>
+          <w:lang w:val="de-DE"/>
+        </w:rPr>
+        <w:t>ACTOR#</w:t>
+      </w:r>
+      <w:r>
+        <w:rPr>
+          <w:rFonts w:ascii="Courier New" w:hAnsi="Courier New" w:cs="Courier New"/>
+          <w:lang w:val="de-DE"/>
+        </w:rPr>
+        <w:t>1</w:t>
+      </w:r>
+    </w:p>
+    <w:p>
+      <w:pPr>
+        <w:jc w:val="center"/>
+        <w:rPr>
+          <w:rFonts w:ascii="Courier New" w:hAnsi="Courier New" w:cs="Courier New"/>
+          <w:lang w:val="de-DE"/>
+        </w:rPr>
+      </w:pPr>
+      <w:r>
+        <w:rPr>
+          <w:rFonts w:ascii="Courier New" w:hAnsi="Courier New" w:cs="Courier New"/>
+          <w:lang w:val="de-DE"/>
+        </w:rPr>
+        <w:t>--</w:t>
+      </w:r>
+      <w:r>
+        <w:rPr>
+          <w:rFonts w:ascii="Courier New" w:eastAsia="Times New Roman" w:hAnsi="Courier New" w:cs="Courier New"/>
+          <w:kern w:val="0"/>
+          <w:lang w:val="de-DE"/>
+          <w14:ligatures w14:val="none"/>
         </w:rPr>
         <w:t xml:space="preserve"> </w:t>
       </w:r>
+      <w:r>
+        <w:rPr>
+          <w:rFonts w:ascii="Courier New" w:hAnsi="Courier New" w:cs="Courier New"/>
+          <w:lang w:val="de-DE"/>
+        </w:rPr>
+        <w:t>Die besten Projekte werden nicht nur mit attraktiven Preisen ausgezeichnet, sondern auch auf nationaler und internationaler Ebene sichtbar gemacht.</w:t>
+      </w:r>
     </w:p>
     <w:p>
       <w:pPr>
@@ -1816,7 +2109,14 @@
           <w:u w:val="single"/>
           <w:lang w:val="de-DE"/>
         </w:rPr>
-        <w:lastRenderedPageBreak/>
+        <w:t>15.</w:t>
+      </w:r>
+      <w:r>
+        <w:rPr>
+          <w:rFonts w:ascii="Courier New" w:hAnsi="Courier New" w:cs="Courier New"/>
+          <w:u w:val="single"/>
+          <w:lang w:val="de-DE"/>
+        </w:rPr>
         <w:t>INT. SCHOOL – DAY</w:t>
       </w:r>
     </w:p>
@@ -1832,7 +2132,14 @@
           <w:rFonts w:ascii="Courier New" w:hAnsi="Courier New" w:cs="Courier New"/>
           <w:lang w:val="de-DE"/>
         </w:rPr>
-        <w:t>Es wird frei verwendbares Videomaterial von den passenden Themen gezeigt.</w:t>
+        <w:t>ACTOR#1 geht am Gang entlang und haltet vor einer Stiege.</w:t>
+      </w:r>
+      <w:r>
+        <w:rPr>
+          <w:rFonts w:ascii="Courier New" w:hAnsi="Courier New" w:cs="Courier New"/>
+          <w:lang w:val="de-DE"/>
+        </w:rPr>
+        <w:t>MS, statisch</w:t>
       </w:r>
     </w:p>
     <w:p>
@@ -1875,7 +2182,7 @@
       </w:r>
       <w:r>
         <w:rPr>
-          <w:rFonts w:ascii="Times New Roman" w:eastAsia="Times New Roman" w:hAnsi="Times New Roman" w:cs="Times New Roman"/>
+          <w:rFonts w:ascii="Courier New" w:eastAsia="Times New Roman" w:hAnsi="Courier New" w:cs="Courier New"/>
           <w:kern w:val="0"/>
           <w:lang w:val="de-DE"/>
           <w14:ligatures w14:val="none"/>
@@ -1884,31 +2191,26 @@
       </w:r>
       <w:r>
         <w:rPr>
-          <w:rFonts w:ascii="Courier New" w:hAnsi="Courier New" w:cs="Courier New"/>
-          <w:lang w:val="de-DE"/>
-        </w:rPr>
-        <w:t>Projekte in</w:t>
-      </w:r>
-      <w:r>
-        <w:rPr>
-          <w:rFonts w:ascii="Courier New" w:hAnsi="Courier New" w:cs="Courier New"/>
-          <w:lang w:val="de-DE"/>
-        </w:rPr>
-        <w:t xml:space="preserve"> den Bereichen Klimaschutz, soziale Gerechtigkeit, Technologie oder Bildung</w:t>
-      </w:r>
-      <w:r>
-        <w:rPr>
-          <w:rFonts w:ascii="Courier New" w:hAnsi="Courier New" w:cs="Courier New"/>
-          <w:lang w:val="de-DE"/>
-        </w:rPr>
-        <w:t xml:space="preserve"> werden</w:t>
-      </w:r>
-      <w:r>
-        <w:rPr>
-          <w:rFonts w:ascii="Courier New" w:hAnsi="Courier New" w:cs="Courier New"/>
-          <w:lang w:val="de-DE"/>
-        </w:rPr>
-        <w:t xml:space="preserve"> akzeptiert</w:t>
+          <w:rFonts w:ascii="Courier New" w:eastAsia="Times New Roman" w:hAnsi="Courier New" w:cs="Courier New"/>
+          <w:kern w:val="0"/>
+          <w:lang w:val="de-DE"/>
+          <w14:ligatures w14:val="none"/>
+        </w:rPr>
+        <w:t xml:space="preserve">Teilnehmer werden auch von </w:t>
+      </w:r>
+      <w:r>
+        <w:rPr>
+          <w:rFonts w:ascii="Courier New" w:hAnsi="Courier New" w:cs="Courier New"/>
+          <w:lang w:val="de-DE"/>
+        </w:rPr>
+        <w:t xml:space="preserve">Experten </w:t>
+      </w:r>
+      <w:r>
+        <w:rPr>
+          <w:rFonts w:ascii="Courier New" w:hAnsi="Courier New" w:cs="Courier New"/>
+          <w:lang w:val="de-DE"/>
+        </w:rPr>
+        <w:t>unterstützt und beraten,</w:t>
       </w:r>
       <w:r>
         <w:rPr>
@@ -1922,33 +2224,62 @@
           <w:rFonts w:ascii="Courier New" w:hAnsi="Courier New" w:cs="Courier New"/>
           <w:lang w:val="de-DE"/>
         </w:rPr>
+        <w:t xml:space="preserve">um </w:t>
+      </w:r>
+      <w:r>
+        <w:rPr>
+          <w:rFonts w:ascii="Courier New" w:hAnsi="Courier New" w:cs="Courier New"/>
+          <w:lang w:val="de-DE"/>
+        </w:rPr>
+        <w:t>ihre Ideen weiterzuentwickel</w:t>
+      </w:r>
+      <w:r>
+        <w:rPr>
+          <w:rFonts w:ascii="Courier New" w:hAnsi="Courier New" w:cs="Courier New"/>
+          <w:lang w:val="de-DE"/>
+        </w:rPr>
+        <w:t>n</w:t>
+      </w:r>
+      <w:r>
+        <w:rPr>
+          <w:rFonts w:ascii="Courier New" w:hAnsi="Courier New" w:cs="Courier New"/>
+          <w:lang w:val="de-DE"/>
+        </w:rPr>
         <w:t>.</w:t>
       </w:r>
-      <w:r>
-        <w:rPr>
-          <w:rFonts w:ascii="Courier New" w:hAnsi="Courier New" w:cs="Courier New"/>
-          <w:lang w:val="de-DE"/>
-        </w:rPr>
-        <w:t>—</w:t>
-      </w:r>
-    </w:p>
-    <w:p>
-      <w:pPr>
-        <w:jc w:val="center"/>
-        <w:rPr>
-          <w:rFonts w:ascii="Courier New" w:hAnsi="Courier New" w:cs="Courier New"/>
-          <w:lang w:val="de-DE"/>
-        </w:rPr>
-      </w:pPr>
-    </w:p>
-    <w:p>
-      <w:pPr>
-        <w:rPr>
-          <w:rFonts w:ascii="Courier New" w:hAnsi="Courier New" w:cs="Courier New"/>
-          <w:u w:val="single"/>
-          <w:lang w:val="de-DE"/>
-        </w:rPr>
-      </w:pPr>
+    </w:p>
+    <w:p>
+      <w:pPr>
+        <w:jc w:val="center"/>
+        <w:rPr>
+          <w:rFonts w:ascii="Courier New" w:hAnsi="Courier New" w:cs="Courier New"/>
+          <w:lang w:val="de-DE"/>
+        </w:rPr>
+      </w:pPr>
+      <w:r>
+        <w:rPr>
+          <w:rFonts w:ascii="Courier New" w:hAnsi="Courier New" w:cs="Courier New"/>
+          <w:lang w:val="de-DE"/>
+        </w:rPr>
+        <w:t>.--</w:t>
+      </w:r>
+    </w:p>
+    <w:p>
+      <w:pPr>
+        <w:rPr>
+          <w:rFonts w:ascii="Courier New" w:hAnsi="Courier New" w:cs="Courier New"/>
+          <w:u w:val="single"/>
+          <w:lang w:val="de-DE"/>
+        </w:rPr>
+      </w:pPr>
+      <w:r>
+        <w:rPr>
+          <w:rFonts w:ascii="Courier New" w:hAnsi="Courier New" w:cs="Courier New"/>
+          <w:u w:val="single"/>
+          <w:lang w:val="de-DE"/>
+        </w:rPr>
+        <w:t>16.</w:t>
+      </w:r>
       <w:r>
         <w:rPr>
           <w:rFonts w:ascii="Courier New" w:hAnsi="Courier New" w:cs="Courier New"/>
@@ -1970,23 +2301,14 @@
           <w:rFonts w:ascii="Courier New" w:hAnsi="Courier New" w:cs="Courier New"/>
           <w:lang w:val="de-DE"/>
         </w:rPr>
-        <w:t xml:space="preserve">ACTOR#1 wird </w:t>
-      </w:r>
-      <w:proofErr w:type="gramStart"/>
-      <w:r>
-        <w:rPr>
-          <w:rFonts w:ascii="Courier New" w:hAnsi="Courier New" w:cs="Courier New"/>
-          <w:lang w:val="de-DE"/>
-        </w:rPr>
-        <w:t>gefilmt</w:t>
-      </w:r>
-      <w:proofErr w:type="gramEnd"/>
-      <w:r>
-        <w:rPr>
-          <w:rFonts w:ascii="Courier New" w:hAnsi="Courier New" w:cs="Courier New"/>
-          <w:lang w:val="de-DE"/>
-        </w:rPr>
-        <w:t xml:space="preserve"> wie er im neuen Gang weiter geht.</w:t>
+        <w:t>ACTOR#1 geht die Stiege hinunter.</w:t>
+      </w:r>
+      <w:r>
+        <w:rPr>
+          <w:rFonts w:ascii="Courier New" w:hAnsi="Courier New" w:cs="Courier New"/>
+          <w:lang w:val="de-DE"/>
+        </w:rPr>
+        <w:t>MS, statisch</w:t>
       </w:r>
     </w:p>
     <w:p>
@@ -2017,6 +2339,7 @@
         <w:jc w:val="center"/>
         <w:rPr>
           <w:rFonts w:ascii="Courier New" w:hAnsi="Courier New" w:cs="Courier New"/>
+          <w:lang w:val="de-DE"/>
         </w:rPr>
       </w:pPr>
       <w:r>
@@ -2028,7 +2351,7 @@
       </w:r>
       <w:r>
         <w:rPr>
-          <w:rFonts w:ascii="Times New Roman" w:eastAsia="Times New Roman" w:hAnsi="Times New Roman" w:cs="Times New Roman"/>
+          <w:rFonts w:ascii="Courier New" w:eastAsia="Times New Roman" w:hAnsi="Courier New" w:cs="Courier New"/>
           <w:kern w:val="0"/>
           <w:lang w:val="de-DE"/>
           <w14:ligatures w14:val="none"/>
@@ -2038,658 +2361,25 @@
       <w:r>
         <w:rPr>
           <w:rFonts w:ascii="Courier New" w:hAnsi="Courier New" w:cs="Courier New"/>
-        </w:rPr>
-        <w:t xml:space="preserve">Die </w:t>
-      </w:r>
-      <w:proofErr w:type="spellStart"/>
-      <w:r>
-        <w:rPr>
-          <w:rFonts w:ascii="Courier New" w:hAnsi="Courier New" w:cs="Courier New"/>
-        </w:rPr>
-        <w:t>besten</w:t>
-      </w:r>
-      <w:proofErr w:type="spellEnd"/>
-      <w:r>
-        <w:rPr>
-          <w:rFonts w:ascii="Courier New" w:hAnsi="Courier New" w:cs="Courier New"/>
-        </w:rPr>
-        <w:t xml:space="preserve"> </w:t>
-      </w:r>
-      <w:proofErr w:type="spellStart"/>
-      <w:r>
-        <w:rPr>
-          <w:rFonts w:ascii="Courier New" w:hAnsi="Courier New" w:cs="Courier New"/>
-        </w:rPr>
-        <w:t>Projekte</w:t>
-      </w:r>
-      <w:proofErr w:type="spellEnd"/>
-      <w:r>
-        <w:rPr>
-          <w:rFonts w:ascii="Courier New" w:hAnsi="Courier New" w:cs="Courier New"/>
-        </w:rPr>
-        <w:t xml:space="preserve"> </w:t>
-      </w:r>
-      <w:proofErr w:type="spellStart"/>
-      <w:r>
-        <w:rPr>
-          <w:rFonts w:ascii="Courier New" w:hAnsi="Courier New" w:cs="Courier New"/>
-        </w:rPr>
-        <w:t>werden</w:t>
-      </w:r>
-      <w:proofErr w:type="spellEnd"/>
-      <w:r>
-        <w:rPr>
-          <w:rFonts w:ascii="Courier New" w:hAnsi="Courier New" w:cs="Courier New"/>
-        </w:rPr>
-        <w:t xml:space="preserve"> </w:t>
-      </w:r>
-      <w:proofErr w:type="spellStart"/>
-      <w:r>
-        <w:rPr>
-          <w:rFonts w:ascii="Courier New" w:hAnsi="Courier New" w:cs="Courier New"/>
-        </w:rPr>
-        <w:t>nicht</w:t>
-      </w:r>
-      <w:proofErr w:type="spellEnd"/>
-      <w:r>
-        <w:rPr>
-          <w:rFonts w:ascii="Courier New" w:hAnsi="Courier New" w:cs="Courier New"/>
-        </w:rPr>
-        <w:t xml:space="preserve"> </w:t>
-      </w:r>
-      <w:proofErr w:type="spellStart"/>
-      <w:r>
-        <w:rPr>
-          <w:rFonts w:ascii="Courier New" w:hAnsi="Courier New" w:cs="Courier New"/>
-        </w:rPr>
-        <w:t>nur</w:t>
-      </w:r>
-      <w:proofErr w:type="spellEnd"/>
-      <w:r>
-        <w:rPr>
-          <w:rFonts w:ascii="Courier New" w:hAnsi="Courier New" w:cs="Courier New"/>
-        </w:rPr>
-        <w:t xml:space="preserve"> </w:t>
-      </w:r>
-      <w:proofErr w:type="spellStart"/>
-      <w:r>
-        <w:rPr>
-          <w:rFonts w:ascii="Courier New" w:hAnsi="Courier New" w:cs="Courier New"/>
-        </w:rPr>
-        <w:t>mit</w:t>
-      </w:r>
-      <w:proofErr w:type="spellEnd"/>
-      <w:r>
-        <w:rPr>
-          <w:rFonts w:ascii="Courier New" w:hAnsi="Courier New" w:cs="Courier New"/>
-        </w:rPr>
-        <w:t xml:space="preserve"> </w:t>
-      </w:r>
-      <w:proofErr w:type="spellStart"/>
-      <w:r>
-        <w:rPr>
-          <w:rFonts w:ascii="Courier New" w:hAnsi="Courier New" w:cs="Courier New"/>
-        </w:rPr>
-        <w:t>attraktiven</w:t>
-      </w:r>
-      <w:proofErr w:type="spellEnd"/>
-      <w:r>
-        <w:rPr>
-          <w:rFonts w:ascii="Courier New" w:hAnsi="Courier New" w:cs="Courier New"/>
-        </w:rPr>
-        <w:t xml:space="preserve"> </w:t>
-      </w:r>
-      <w:proofErr w:type="spellStart"/>
-      <w:r>
-        <w:rPr>
-          <w:rFonts w:ascii="Courier New" w:hAnsi="Courier New" w:cs="Courier New"/>
-        </w:rPr>
-        <w:t>Preisen</w:t>
-      </w:r>
-      <w:proofErr w:type="spellEnd"/>
-      <w:r>
-        <w:rPr>
-          <w:rFonts w:ascii="Courier New" w:hAnsi="Courier New" w:cs="Courier New"/>
-        </w:rPr>
-        <w:t xml:space="preserve"> </w:t>
-      </w:r>
-      <w:proofErr w:type="spellStart"/>
-      <w:r>
-        <w:rPr>
-          <w:rFonts w:ascii="Courier New" w:hAnsi="Courier New" w:cs="Courier New"/>
-        </w:rPr>
-        <w:t>ausgezeichnet</w:t>
-      </w:r>
-      <w:proofErr w:type="spellEnd"/>
-      <w:r>
-        <w:rPr>
-          <w:rFonts w:ascii="Courier New" w:hAnsi="Courier New" w:cs="Courier New"/>
-        </w:rPr>
-        <w:t xml:space="preserve">, </w:t>
-      </w:r>
-      <w:proofErr w:type="spellStart"/>
-      <w:r>
-        <w:rPr>
-          <w:rFonts w:ascii="Courier New" w:hAnsi="Courier New" w:cs="Courier New"/>
-        </w:rPr>
-        <w:t>sondern</w:t>
-      </w:r>
-      <w:proofErr w:type="spellEnd"/>
-      <w:r>
-        <w:rPr>
-          <w:rFonts w:ascii="Courier New" w:hAnsi="Courier New" w:cs="Courier New"/>
-        </w:rPr>
-        <w:t xml:space="preserve"> </w:t>
-      </w:r>
-      <w:proofErr w:type="spellStart"/>
-      <w:r>
-        <w:rPr>
-          <w:rFonts w:ascii="Courier New" w:hAnsi="Courier New" w:cs="Courier New"/>
-        </w:rPr>
-        <w:t>auch</w:t>
-      </w:r>
-      <w:proofErr w:type="spellEnd"/>
-      <w:r>
-        <w:rPr>
-          <w:rFonts w:ascii="Courier New" w:hAnsi="Courier New" w:cs="Courier New"/>
-        </w:rPr>
-        <w:t xml:space="preserve"> auf </w:t>
-      </w:r>
-      <w:proofErr w:type="spellStart"/>
-      <w:r>
-        <w:rPr>
-          <w:rFonts w:ascii="Courier New" w:hAnsi="Courier New" w:cs="Courier New"/>
-        </w:rPr>
-        <w:t>nationaler</w:t>
-      </w:r>
-      <w:proofErr w:type="spellEnd"/>
-      <w:r>
-        <w:rPr>
-          <w:rFonts w:ascii="Courier New" w:hAnsi="Courier New" w:cs="Courier New"/>
-        </w:rPr>
-        <w:t xml:space="preserve"> und </w:t>
-      </w:r>
-      <w:proofErr w:type="spellStart"/>
-      <w:r>
-        <w:rPr>
-          <w:rFonts w:ascii="Courier New" w:hAnsi="Courier New" w:cs="Courier New"/>
-        </w:rPr>
-        <w:t>internationaler</w:t>
-      </w:r>
-      <w:proofErr w:type="spellEnd"/>
-      <w:r>
-        <w:rPr>
-          <w:rFonts w:ascii="Courier New" w:hAnsi="Courier New" w:cs="Courier New"/>
-        </w:rPr>
-        <w:t xml:space="preserve"> Ebene </w:t>
-      </w:r>
-      <w:proofErr w:type="spellStart"/>
-      <w:r>
-        <w:rPr>
-          <w:rFonts w:ascii="Courier New" w:hAnsi="Courier New" w:cs="Courier New"/>
-        </w:rPr>
-        <w:t>sichtbar</w:t>
-      </w:r>
-      <w:proofErr w:type="spellEnd"/>
-      <w:r>
-        <w:rPr>
-          <w:rFonts w:ascii="Courier New" w:hAnsi="Courier New" w:cs="Courier New"/>
-        </w:rPr>
-        <w:t xml:space="preserve"> </w:t>
-      </w:r>
-      <w:proofErr w:type="spellStart"/>
-      <w:r>
-        <w:rPr>
-          <w:rFonts w:ascii="Courier New" w:hAnsi="Courier New" w:cs="Courier New"/>
-        </w:rPr>
-        <w:t>gemacht</w:t>
-      </w:r>
-      <w:proofErr w:type="spellEnd"/>
-      <w:r>
-        <w:rPr>
-          <w:rFonts w:ascii="Courier New" w:hAnsi="Courier New" w:cs="Courier New"/>
-        </w:rPr>
-        <w:t>.</w:t>
-      </w:r>
-    </w:p>
-    <w:p>
-      <w:pPr>
-        <w:jc w:val="center"/>
-        <w:rPr>
-          <w:rFonts w:ascii="Courier New" w:hAnsi="Courier New" w:cs="Courier New"/>
-          <w:lang w:val="de-DE"/>
-        </w:rPr>
-      </w:pPr>
-      <w:r>
-        <w:rPr>
-          <w:rFonts w:ascii="Courier New" w:hAnsi="Courier New" w:cs="Courier New"/>
-          <w:lang w:val="de-DE"/>
-        </w:rPr>
-        <w:t>.--</w:t>
-      </w:r>
-    </w:p>
-    <w:p>
-      <w:pPr>
-        <w:rPr>
-          <w:rFonts w:ascii="Courier New" w:hAnsi="Courier New" w:cs="Courier New"/>
-          <w:u w:val="single"/>
-          <w:lang w:val="de-DE"/>
-        </w:rPr>
-      </w:pPr>
-      <w:r>
-        <w:rPr>
-          <w:rFonts w:ascii="Courier New" w:hAnsi="Courier New" w:cs="Courier New"/>
-          <w:u w:val="single"/>
-          <w:lang w:val="de-DE"/>
-        </w:rPr>
-        <w:t>INT. SCHOOL – DAY</w:t>
-      </w:r>
-    </w:p>
-    <w:p>
-      <w:pPr>
-        <w:rPr>
-          <w:rFonts w:ascii="Courier New" w:hAnsi="Courier New" w:cs="Courier New"/>
-          <w:lang w:val="de-DE"/>
-        </w:rPr>
-      </w:pPr>
-      <w:r>
-        <w:rPr>
-          <w:rFonts w:ascii="Courier New" w:hAnsi="Courier New" w:cs="Courier New"/>
-          <w:lang w:val="de-DE"/>
-        </w:rPr>
-        <w:t>Beschreibung</w:t>
-      </w:r>
-    </w:p>
-    <w:p>
-      <w:pPr>
-        <w:jc w:val="center"/>
-        <w:rPr>
-          <w:rFonts w:ascii="Courier New" w:hAnsi="Courier New" w:cs="Courier New"/>
-          <w:lang w:val="de-DE"/>
-        </w:rPr>
-      </w:pPr>
-      <w:r>
-        <w:rPr>
-          <w:rFonts w:ascii="Courier New" w:hAnsi="Courier New" w:cs="Courier New"/>
-          <w:lang w:val="de-DE"/>
-        </w:rPr>
-        <w:t>ACTOR#</w:t>
-      </w:r>
-      <w:r>
-        <w:rPr>
-          <w:rFonts w:ascii="Courier New" w:hAnsi="Courier New" w:cs="Courier New"/>
-          <w:lang w:val="de-DE"/>
-        </w:rPr>
-        <w:t>1</w:t>
-      </w:r>
-    </w:p>
-    <w:p>
-      <w:pPr>
-        <w:jc w:val="center"/>
-        <w:rPr>
-          <w:rFonts w:ascii="Courier New" w:hAnsi="Courier New" w:cs="Courier New"/>
-        </w:rPr>
-      </w:pPr>
-      <w:r>
-        <w:rPr>
-          <w:rFonts w:ascii="Courier New" w:hAnsi="Courier New" w:cs="Courier New"/>
-          <w:lang w:val="de-DE"/>
-        </w:rPr>
-        <w:t>--</w:t>
-      </w:r>
-      <w:r>
-        <w:rPr>
-          <w:rFonts w:ascii="Times New Roman" w:eastAsia="Times New Roman" w:hAnsi="Times New Roman" w:cs="Times New Roman"/>
-          <w:kern w:val="0"/>
-          <w:lang w:val="de-DE"/>
-          <w14:ligatures w14:val="none"/>
-        </w:rPr>
-        <w:t xml:space="preserve"> </w:t>
-      </w:r>
-      <w:proofErr w:type="spellStart"/>
-      <w:r>
-        <w:rPr>
-          <w:rFonts w:ascii="Courier New" w:hAnsi="Courier New" w:cs="Courier New"/>
-        </w:rPr>
-        <w:t>Mentorinnen</w:t>
-      </w:r>
-      <w:proofErr w:type="spellEnd"/>
-      <w:r>
-        <w:rPr>
-          <w:rFonts w:ascii="Courier New" w:hAnsi="Courier New" w:cs="Courier New"/>
-        </w:rPr>
-        <w:t xml:space="preserve"> und </w:t>
-      </w:r>
-      <w:proofErr w:type="spellStart"/>
-      <w:r>
-        <w:rPr>
-          <w:rFonts w:ascii="Courier New" w:hAnsi="Courier New" w:cs="Courier New"/>
-        </w:rPr>
-        <w:t>Experten</w:t>
-      </w:r>
-      <w:proofErr w:type="spellEnd"/>
-      <w:r>
-        <w:rPr>
-          <w:rFonts w:ascii="Courier New" w:hAnsi="Courier New" w:cs="Courier New"/>
-        </w:rPr>
-        <w:t xml:space="preserve"> </w:t>
-      </w:r>
-      <w:proofErr w:type="spellStart"/>
-      <w:r>
-        <w:rPr>
-          <w:rFonts w:ascii="Courier New" w:hAnsi="Courier New" w:cs="Courier New"/>
-        </w:rPr>
-        <w:t>helfen</w:t>
-      </w:r>
-      <w:proofErr w:type="spellEnd"/>
-      <w:r>
-        <w:rPr>
-          <w:rFonts w:ascii="Courier New" w:hAnsi="Courier New" w:cs="Courier New"/>
-        </w:rPr>
-        <w:t xml:space="preserve"> die </w:t>
-      </w:r>
-      <w:proofErr w:type="spellStart"/>
-      <w:r>
-        <w:rPr>
-          <w:rFonts w:ascii="Courier New" w:hAnsi="Courier New" w:cs="Courier New"/>
-        </w:rPr>
-        <w:t>Teilnehmerinnen</w:t>
-      </w:r>
-      <w:proofErr w:type="spellEnd"/>
-      <w:r>
-        <w:rPr>
-          <w:rFonts w:ascii="Courier New" w:hAnsi="Courier New" w:cs="Courier New"/>
-        </w:rPr>
-        <w:t xml:space="preserve"> </w:t>
-      </w:r>
-      <w:proofErr w:type="spellStart"/>
-      <w:r>
-        <w:rPr>
-          <w:rFonts w:ascii="Courier New" w:hAnsi="Courier New" w:cs="Courier New"/>
-        </w:rPr>
-        <w:t>ihre</w:t>
-      </w:r>
-      <w:proofErr w:type="spellEnd"/>
-      <w:r>
-        <w:rPr>
-          <w:rFonts w:ascii="Courier New" w:hAnsi="Courier New" w:cs="Courier New"/>
-        </w:rPr>
-        <w:t xml:space="preserve"> Ideen </w:t>
-      </w:r>
-      <w:proofErr w:type="spellStart"/>
-      <w:r>
-        <w:rPr>
-          <w:rFonts w:ascii="Courier New" w:hAnsi="Courier New" w:cs="Courier New"/>
-        </w:rPr>
-        <w:t>weiterzuentwickeln</w:t>
-      </w:r>
-      <w:proofErr w:type="spellEnd"/>
-      <w:r>
-        <w:rPr>
-          <w:rFonts w:ascii="Courier New" w:hAnsi="Courier New" w:cs="Courier New"/>
-        </w:rPr>
-        <w:t xml:space="preserve"> und </w:t>
-      </w:r>
-      <w:proofErr w:type="spellStart"/>
-      <w:r>
-        <w:rPr>
-          <w:rFonts w:ascii="Courier New" w:hAnsi="Courier New" w:cs="Courier New"/>
-        </w:rPr>
-        <w:t>umzusetzen</w:t>
-      </w:r>
-      <w:proofErr w:type="spellEnd"/>
-      <w:r>
-        <w:rPr>
-          <w:rFonts w:ascii="Courier New" w:hAnsi="Courier New" w:cs="Courier New"/>
-        </w:rPr>
-        <w:t>.</w:t>
-      </w:r>
-    </w:p>
-    <w:p>
-      <w:pPr>
-        <w:jc w:val="center"/>
-        <w:rPr>
-          <w:rFonts w:ascii="Courier New" w:hAnsi="Courier New" w:cs="Courier New"/>
-          <w:lang w:val="de-DE"/>
-        </w:rPr>
-      </w:pPr>
-      <w:r>
-        <w:rPr>
-          <w:rFonts w:ascii="Courier New" w:hAnsi="Courier New" w:cs="Courier New"/>
-          <w:lang w:val="de-DE"/>
-        </w:rPr>
-        <w:t>.--</w:t>
-      </w:r>
-    </w:p>
-    <w:p>
-      <w:pPr>
-        <w:rPr>
-          <w:rFonts w:ascii="Courier New" w:hAnsi="Courier New" w:cs="Courier New"/>
-          <w:u w:val="single"/>
-          <w:lang w:val="de-DE"/>
-        </w:rPr>
-      </w:pPr>
-      <w:r>
-        <w:rPr>
-          <w:rFonts w:ascii="Courier New" w:hAnsi="Courier New" w:cs="Courier New"/>
-          <w:u w:val="single"/>
-          <w:lang w:val="de-DE"/>
-        </w:rPr>
-        <w:t>INT. SCHOOL – DAY</w:t>
-      </w:r>
-    </w:p>
-    <w:p>
-      <w:pPr>
-        <w:rPr>
-          <w:rFonts w:ascii="Courier New" w:hAnsi="Courier New" w:cs="Courier New"/>
-          <w:lang w:val="de-DE"/>
-        </w:rPr>
-      </w:pPr>
-      <w:r>
-        <w:rPr>
-          <w:rFonts w:ascii="Courier New" w:hAnsi="Courier New" w:cs="Courier New"/>
-          <w:lang w:val="de-DE"/>
-        </w:rPr>
-        <w:t>Beschreibung</w:t>
-      </w:r>
-    </w:p>
-    <w:p>
-      <w:pPr>
-        <w:jc w:val="center"/>
-        <w:rPr>
-          <w:rFonts w:ascii="Courier New" w:hAnsi="Courier New" w:cs="Courier New"/>
-          <w:lang w:val="de-DE"/>
-        </w:rPr>
-      </w:pPr>
-      <w:r>
-        <w:rPr>
-          <w:rFonts w:ascii="Courier New" w:hAnsi="Courier New" w:cs="Courier New"/>
-          <w:lang w:val="de-DE"/>
-        </w:rPr>
-        <w:t>ACTOR#</w:t>
-      </w:r>
-      <w:r>
-        <w:rPr>
-          <w:rFonts w:ascii="Courier New" w:hAnsi="Courier New" w:cs="Courier New"/>
-          <w:lang w:val="de-DE"/>
-        </w:rPr>
-        <w:t>1</w:t>
-      </w:r>
-    </w:p>
-    <w:p>
-      <w:pPr>
-        <w:jc w:val="center"/>
-        <w:rPr>
-          <w:rFonts w:ascii="Courier New" w:hAnsi="Courier New" w:cs="Courier New"/>
-        </w:rPr>
-      </w:pPr>
-      <w:r>
-        <w:rPr>
-          <w:rFonts w:ascii="Courier New" w:hAnsi="Courier New" w:cs="Courier New"/>
-          <w:lang w:val="de-DE"/>
-        </w:rPr>
-        <w:t>--</w:t>
-      </w:r>
-      <w:r>
-        <w:rPr>
-          <w:rFonts w:ascii="Times New Roman" w:eastAsia="Times New Roman" w:hAnsi="Times New Roman" w:cs="Times New Roman"/>
-          <w:kern w:val="0"/>
-          <w:lang w:val="de-DE"/>
-          <w14:ligatures w14:val="none"/>
-        </w:rPr>
-        <w:t xml:space="preserve"> </w:t>
-      </w:r>
-      <w:r>
-        <w:rPr>
-          <w:rFonts w:ascii="Courier New" w:hAnsi="Courier New" w:cs="Courier New"/>
-        </w:rPr>
-        <w:t>D</w:t>
-      </w:r>
-      <w:r>
-        <w:rPr>
-          <w:rFonts w:ascii="Courier New" w:hAnsi="Courier New" w:cs="Courier New"/>
-        </w:rPr>
-        <w:t xml:space="preserve">er </w:t>
+          <w:lang w:val="de-DE"/>
+        </w:rPr>
+        <w:t xml:space="preserve">Der </w:t>
       </w:r>
       <w:r>
         <w:rPr>
           <w:rFonts w:ascii="Courier New" w:hAnsi="Courier New" w:cs="Courier New"/>
           <w:i/>
           <w:iCs/>
-        </w:rPr>
-        <w:t>Next Generations Award</w:t>
-      </w:r>
-      <w:r>
-        <w:rPr>
-          <w:rFonts w:ascii="Courier New" w:hAnsi="Courier New" w:cs="Courier New"/>
-          <w:i/>
-          <w:iCs/>
-        </w:rPr>
-        <w:t xml:space="preserve"> </w:t>
-      </w:r>
-      <w:proofErr w:type="spellStart"/>
-      <w:r>
-        <w:rPr>
-          <w:rFonts w:ascii="Courier New" w:hAnsi="Courier New" w:cs="Courier New"/>
-        </w:rPr>
-        <w:t>g</w:t>
-      </w:r>
-      <w:r>
-        <w:rPr>
-          <w:rFonts w:ascii="Courier New" w:hAnsi="Courier New" w:cs="Courier New"/>
-        </w:rPr>
-        <w:t>estaltet</w:t>
-      </w:r>
-      <w:proofErr w:type="spellEnd"/>
-      <w:r>
-        <w:rPr>
-          <w:rFonts w:ascii="Courier New" w:hAnsi="Courier New" w:cs="Courier New"/>
-        </w:rPr>
-        <w:t xml:space="preserve"> die Zukunft </w:t>
-      </w:r>
-      <w:proofErr w:type="spellStart"/>
-      <w:r>
-        <w:rPr>
-          <w:rFonts w:ascii="Courier New" w:hAnsi="Courier New" w:cs="Courier New"/>
-        </w:rPr>
-        <w:t>aktiv</w:t>
-      </w:r>
-      <w:proofErr w:type="spellEnd"/>
-      <w:r>
-        <w:rPr>
-          <w:rFonts w:ascii="Courier New" w:hAnsi="Courier New" w:cs="Courier New"/>
-        </w:rPr>
-        <w:t xml:space="preserve"> </w:t>
-      </w:r>
-      <w:proofErr w:type="spellStart"/>
-      <w:r>
-        <w:rPr>
-          <w:rFonts w:ascii="Courier New" w:hAnsi="Courier New" w:cs="Courier New"/>
-        </w:rPr>
-        <w:t>mit</w:t>
-      </w:r>
-      <w:proofErr w:type="spellEnd"/>
-      <w:r>
-        <w:rPr>
-          <w:rFonts w:ascii="Courier New" w:hAnsi="Courier New" w:cs="Courier New"/>
-        </w:rPr>
-        <w:t xml:space="preserve"> und </w:t>
-      </w:r>
-      <w:r>
-        <w:rPr>
-          <w:rFonts w:ascii="Courier New" w:hAnsi="Courier New" w:cs="Courier New"/>
-        </w:rPr>
-        <w:t xml:space="preserve"> </w:t>
-      </w:r>
-      <w:proofErr w:type="spellStart"/>
-      <w:r>
-        <w:rPr>
-          <w:rFonts w:ascii="Courier New" w:hAnsi="Courier New" w:cs="Courier New"/>
-        </w:rPr>
-        <w:t>bietet</w:t>
-      </w:r>
-      <w:proofErr w:type="spellEnd"/>
-      <w:r>
-        <w:rPr>
-          <w:rFonts w:ascii="Courier New" w:hAnsi="Courier New" w:cs="Courier New"/>
-        </w:rPr>
-        <w:t xml:space="preserve"> die </w:t>
-      </w:r>
-      <w:proofErr w:type="spellStart"/>
-      <w:r>
-        <w:rPr>
-          <w:rFonts w:ascii="Courier New" w:hAnsi="Courier New" w:cs="Courier New"/>
-        </w:rPr>
-        <w:t>Bühne</w:t>
-      </w:r>
-      <w:proofErr w:type="spellEnd"/>
-      <w:r>
-        <w:rPr>
-          <w:rFonts w:ascii="Courier New" w:hAnsi="Courier New" w:cs="Courier New"/>
-        </w:rPr>
-        <w:t xml:space="preserve"> für </w:t>
-      </w:r>
-      <w:proofErr w:type="spellStart"/>
-      <w:r>
-        <w:rPr>
-          <w:rFonts w:ascii="Courier New" w:hAnsi="Courier New" w:cs="Courier New"/>
-        </w:rPr>
-        <w:t>eure</w:t>
-      </w:r>
-      <w:proofErr w:type="spellEnd"/>
-      <w:r>
-        <w:rPr>
-          <w:rFonts w:ascii="Courier New" w:hAnsi="Courier New" w:cs="Courier New"/>
-        </w:rPr>
-        <w:t xml:space="preserve"> </w:t>
-      </w:r>
-      <w:proofErr w:type="spellStart"/>
-      <w:r>
-        <w:rPr>
-          <w:rFonts w:ascii="Courier New" w:hAnsi="Courier New" w:cs="Courier New"/>
-        </w:rPr>
-        <w:t>Innovationen</w:t>
-      </w:r>
-      <w:proofErr w:type="spellEnd"/>
-      <w:r>
-        <w:rPr>
-          <w:rFonts w:ascii="Courier New" w:hAnsi="Courier New" w:cs="Courier New"/>
-        </w:rPr>
-        <w:t xml:space="preserve"> und </w:t>
-      </w:r>
-      <w:proofErr w:type="spellStart"/>
-      <w:r>
-        <w:rPr>
-          <w:rFonts w:ascii="Courier New" w:hAnsi="Courier New" w:cs="Courier New"/>
-        </w:rPr>
-        <w:t>Visionen</w:t>
-      </w:r>
-      <w:proofErr w:type="spellEnd"/>
-      <w:r>
-        <w:rPr>
-          <w:rFonts w:ascii="Courier New" w:hAnsi="Courier New" w:cs="Courier New"/>
-        </w:rPr>
-        <w:t>!</w:t>
+          <w:lang w:val="de-DE"/>
+        </w:rPr>
+        <w:t xml:space="preserve">Next Generations Award </w:t>
+      </w:r>
+      <w:r>
+        <w:rPr>
+          <w:rFonts w:ascii="Courier New" w:hAnsi="Courier New" w:cs="Courier New"/>
+          <w:lang w:val="de-DE"/>
+        </w:rPr>
+        <w:t>gestaltet die Zukunft aktiv mit und  bietet die Bühne für eure Innovationen und Visionen!</w:t>
       </w:r>
       <w:r>
         <w:rPr>
@@ -2741,6 +2431,14 @@
           <w:u w:val="single"/>
           <w:lang w:val="de-DE"/>
         </w:rPr>
+        <w:t>17.</w:t>
+      </w:r>
+      <w:r>
+        <w:rPr>
+          <w:rFonts w:ascii="Courier New" w:hAnsi="Courier New" w:cs="Courier New"/>
+          <w:u w:val="single"/>
+          <w:lang w:val="de-DE"/>
+        </w:rPr>
         <w:t>INT. SCHOOL – DAY</w:t>
       </w:r>
     </w:p>
@@ -2756,37 +2454,39 @@
           <w:rFonts w:ascii="Courier New" w:hAnsi="Courier New" w:cs="Courier New"/>
           <w:lang w:val="de-DE"/>
         </w:rPr>
-        <w:t>Beschreibung</w:t>
-      </w:r>
-    </w:p>
-    <w:p>
-      <w:pPr>
-        <w:jc w:val="center"/>
-        <w:rPr>
-          <w:rFonts w:ascii="Courier New" w:hAnsi="Courier New" w:cs="Courier New"/>
-          <w:lang w:val="de-DE"/>
-        </w:rPr>
-      </w:pPr>
-      <w:r>
-        <w:rPr>
-          <w:rFonts w:ascii="Courier New" w:hAnsi="Courier New" w:cs="Courier New"/>
-          <w:lang w:val="de-DE"/>
-        </w:rPr>
-        <w:t>ACTOR#</w:t>
-      </w:r>
-      <w:r>
-        <w:rPr>
-          <w:rFonts w:ascii="Courier New" w:hAnsi="Courier New" w:cs="Courier New"/>
-          <w:lang w:val="de-DE"/>
-        </w:rPr>
-        <w:t>2</w:t>
-      </w:r>
-    </w:p>
-    <w:p>
-      <w:pPr>
-        <w:jc w:val="center"/>
-        <w:rPr>
-          <w:rFonts w:ascii="Courier New" w:hAnsi="Courier New" w:cs="Courier New"/>
+        <w:lastRenderedPageBreak/>
+        <w:t>ACTOR#2 erscheint im neuen Stockwerk als er die Treppe hinuntergeht.</w:t>
+      </w:r>
+      <w:r>
+        <w:rPr>
+          <w:rFonts w:ascii="Courier New" w:hAnsi="Courier New" w:cs="Courier New"/>
+          <w:lang w:val="de-DE"/>
+        </w:rPr>
+        <w:t xml:space="preserve"> LS, statisch</w:t>
+      </w:r>
+    </w:p>
+    <w:p>
+      <w:pPr>
+        <w:jc w:val="center"/>
+        <w:rPr>
+          <w:rFonts w:ascii="Courier New" w:hAnsi="Courier New" w:cs="Courier New"/>
+          <w:lang w:val="de-DE"/>
+        </w:rPr>
+      </w:pPr>
+      <w:r>
+        <w:rPr>
+          <w:rFonts w:ascii="Courier New" w:hAnsi="Courier New" w:cs="Courier New"/>
+          <w:lang w:val="de-DE"/>
+        </w:rPr>
+        <w:t>ACTOR#2</w:t>
+      </w:r>
+    </w:p>
+    <w:p>
+      <w:pPr>
+        <w:jc w:val="center"/>
+        <w:rPr>
+          <w:rFonts w:ascii="Courier New" w:hAnsi="Courier New" w:cs="Courier New"/>
+          <w:lang w:val="de-DE"/>
         </w:rPr>
       </w:pPr>
       <w:r>
@@ -2798,15 +2498,16 @@
       </w:r>
       <w:r>
         <w:rPr>
-          <w:rFonts w:ascii="Courier New" w:hAnsi="Courier New" w:cs="Courier New"/>
-        </w:rPr>
-        <w:t>Text</w:t>
-      </w:r>
-      <w:r>
-        <w:rPr>
-          <w:rFonts w:ascii="Courier New" w:hAnsi="Courier New" w:cs="Courier New"/>
-        </w:rPr>
-        <w:t>!</w:t>
+          <w:lang w:val="de-DE"/>
+        </w:rPr>
+        <w:t xml:space="preserve"> </w:t>
+      </w:r>
+      <w:r>
+        <w:rPr>
+          <w:rFonts w:ascii="Courier New" w:hAnsi="Courier New" w:cs="Courier New"/>
+          <w:lang w:val="de-DE"/>
+        </w:rPr>
+        <w:t>Bereit für das ultimative Coding-Erlebnis? Willkommen zur Cloudflight Coding Competition - dem Event, das deine Skills aufs nächste Level bringt!</w:t>
       </w:r>
       <w:r>
         <w:rPr>
@@ -2815,6 +2516,335 @@
         </w:rPr>
         <w:t>--</w:t>
       </w:r>
+    </w:p>
+    <w:p>
+      <w:pPr>
+        <w:rPr>
+          <w:rFonts w:ascii="Courier New" w:hAnsi="Courier New" w:cs="Courier New"/>
+          <w:u w:val="single"/>
+          <w:lang w:val="de-DE"/>
+        </w:rPr>
+      </w:pPr>
+    </w:p>
+    <w:p>
+      <w:pPr>
+        <w:rPr>
+          <w:rFonts w:ascii="Courier New" w:hAnsi="Courier New" w:cs="Courier New"/>
+          <w:u w:val="single"/>
+          <w:lang w:val="de-DE"/>
+        </w:rPr>
+      </w:pPr>
+      <w:r>
+        <w:rPr>
+          <w:rFonts w:ascii="Courier New" w:hAnsi="Courier New" w:cs="Courier New"/>
+          <w:u w:val="single"/>
+          <w:lang w:val="de-DE"/>
+        </w:rPr>
+        <w:t>18.</w:t>
+      </w:r>
+      <w:r>
+        <w:rPr>
+          <w:rFonts w:ascii="Courier New" w:hAnsi="Courier New" w:cs="Courier New"/>
+          <w:u w:val="single"/>
+          <w:lang w:val="de-DE"/>
+        </w:rPr>
+        <w:t>INT. SCHOOL – DAY</w:t>
+      </w:r>
+    </w:p>
+    <w:p>
+      <w:pPr>
+        <w:rPr>
+          <w:rFonts w:ascii="Courier New" w:hAnsi="Courier New" w:cs="Courier New"/>
+          <w:lang w:val="de-DE"/>
+        </w:rPr>
+      </w:pPr>
+      <w:r>
+        <w:rPr>
+          <w:rFonts w:ascii="Courier New" w:hAnsi="Courier New" w:cs="Courier New"/>
+          <w:lang w:val="de-DE"/>
+        </w:rPr>
+        <w:t>ACTOR#2 geht den Gang weiter entlang</w:t>
+      </w:r>
+      <w:r>
+        <w:rPr>
+          <w:rFonts w:ascii="Courier New" w:hAnsi="Courier New" w:cs="Courier New"/>
+          <w:lang w:val="de-DE"/>
+        </w:rPr>
+        <w:t>. MS, mobil</w:t>
+      </w:r>
+    </w:p>
+    <w:p>
+      <w:pPr>
+        <w:jc w:val="center"/>
+        <w:rPr>
+          <w:rFonts w:ascii="Courier New" w:hAnsi="Courier New" w:cs="Courier New"/>
+          <w:lang w:val="de-DE"/>
+        </w:rPr>
+      </w:pPr>
+      <w:r>
+        <w:rPr>
+          <w:rFonts w:ascii="Courier New" w:hAnsi="Courier New" w:cs="Courier New"/>
+          <w:lang w:val="de-DE"/>
+        </w:rPr>
+        <w:t>ACTOR#2</w:t>
+      </w:r>
+    </w:p>
+    <w:p>
+      <w:pPr>
+        <w:jc w:val="center"/>
+        <w:rPr>
+          <w:rFonts w:ascii="Courier New" w:hAnsi="Courier New" w:cs="Courier New"/>
+          <w:lang w:val="de-DE"/>
+        </w:rPr>
+      </w:pPr>
+      <w:r>
+        <w:rPr>
+          <w:rFonts w:ascii="Courier New" w:hAnsi="Courier New" w:cs="Courier New"/>
+          <w:lang w:val="de-DE"/>
+        </w:rPr>
+        <w:t>--</w:t>
+      </w:r>
+      <w:r>
+        <w:rPr>
+          <w:lang w:val="de-DE"/>
+        </w:rPr>
+        <w:t xml:space="preserve"> </w:t>
+      </w:r>
+      <w:r>
+        <w:rPr>
+          <w:rFonts w:ascii="Courier New" w:hAnsi="Courier New" w:cs="Courier New"/>
+          <w:lang w:val="de-DE"/>
+        </w:rPr>
+        <w:t>In über 25 Städten treten Teams gegeneinander an, um die kniffligsten Programmieraufgaben zu lösen.</w:t>
+      </w:r>
+      <w:r>
+        <w:rPr>
+          <w:rFonts w:ascii="Courier New" w:hAnsi="Courier New" w:cs="Courier New"/>
+          <w:lang w:val="de-DE"/>
+        </w:rPr>
+        <w:t>--</w:t>
+      </w:r>
+    </w:p>
+    <w:p>
+      <w:pPr>
+        <w:rPr>
+          <w:rFonts w:ascii="Courier New" w:hAnsi="Courier New" w:cs="Courier New"/>
+          <w:u w:val="single"/>
+          <w:lang w:val="de-DE"/>
+        </w:rPr>
+      </w:pPr>
+      <w:r>
+        <w:rPr>
+          <w:rFonts w:ascii="Courier New" w:hAnsi="Courier New" w:cs="Courier New"/>
+          <w:u w:val="single"/>
+          <w:lang w:val="de-DE"/>
+        </w:rPr>
+        <w:t>19.</w:t>
+      </w:r>
+      <w:r>
+        <w:rPr>
+          <w:rFonts w:ascii="Courier New" w:hAnsi="Courier New" w:cs="Courier New"/>
+          <w:u w:val="single"/>
+          <w:lang w:val="de-DE"/>
+        </w:rPr>
+        <w:t>INT. SCHOOL – DAY</w:t>
+      </w:r>
+    </w:p>
+    <w:p>
+      <w:pPr>
+        <w:rPr>
+          <w:rFonts w:ascii="Courier New" w:hAnsi="Courier New" w:cs="Courier New"/>
+          <w:lang w:val="de-DE"/>
+        </w:rPr>
+      </w:pPr>
+      <w:r>
+        <w:rPr>
+          <w:rFonts w:ascii="Courier New" w:hAnsi="Courier New" w:cs="Courier New"/>
+          <w:lang w:val="de-DE"/>
+        </w:rPr>
+        <w:t>ACTOR#2 erreicht eine Stiege und bleibt dort stehen. Es wird passendes Videomaterial für die gesprochenen Themen präsentiert.</w:t>
+      </w:r>
+      <w:r>
+        <w:rPr>
+          <w:rFonts w:ascii="Courier New" w:hAnsi="Courier New" w:cs="Courier New"/>
+          <w:lang w:val="de-DE"/>
+        </w:rPr>
+        <w:t>MS, statisch</w:t>
+      </w:r>
+    </w:p>
+    <w:p>
+      <w:pPr>
+        <w:jc w:val="center"/>
+        <w:rPr>
+          <w:rFonts w:ascii="Courier New" w:hAnsi="Courier New" w:cs="Courier New"/>
+          <w:lang w:val="de-DE"/>
+        </w:rPr>
+      </w:pPr>
+      <w:r>
+        <w:rPr>
+          <w:rFonts w:ascii="Courier New" w:hAnsi="Courier New" w:cs="Courier New"/>
+          <w:lang w:val="de-DE"/>
+        </w:rPr>
+        <w:t>ACTOR#2</w:t>
+      </w:r>
+    </w:p>
+    <w:p>
+      <w:pPr>
+        <w:jc w:val="center"/>
+        <w:rPr>
+          <w:rFonts w:ascii="Courier New" w:hAnsi="Courier New" w:cs="Courier New"/>
+          <w:lang w:val="de-DE"/>
+        </w:rPr>
+      </w:pPr>
+      <w:r>
+        <w:rPr>
+          <w:rFonts w:ascii="Courier New" w:hAnsi="Courier New" w:cs="Courier New"/>
+          <w:lang w:val="de-DE"/>
+        </w:rPr>
+        <w:t>--</w:t>
+      </w:r>
+      <w:r>
+        <w:rPr>
+          <w:lang w:val="de-DE"/>
+        </w:rPr>
+        <w:t xml:space="preserve"> </w:t>
+      </w:r>
+      <w:r>
+        <w:rPr>
+          <w:rFonts w:ascii="Courier New" w:hAnsi="Courier New" w:cs="Courier New"/>
+          <w:lang w:val="de-DE"/>
+        </w:rPr>
+        <w:t xml:space="preserve">Und was winkt am Ende? Natürlich großartige Preise! Von </w:t>
+      </w:r>
+      <w:r>
+        <w:rPr>
+          <w:rFonts w:ascii="Courier New" w:hAnsi="Courier New" w:cs="Courier New"/>
+          <w:lang w:val="de-DE"/>
+        </w:rPr>
+        <w:t>G</w:t>
+      </w:r>
+      <w:r>
+        <w:rPr>
+          <w:rFonts w:ascii="Courier New" w:hAnsi="Courier New" w:cs="Courier New"/>
+          <w:lang w:val="de-DE"/>
+        </w:rPr>
+        <w:t>eld bis hin zu Karrierechancen – die Cloudflight Coding Competition ist mehr als nur ein Wettbewerb.</w:t>
+      </w:r>
+      <w:r>
+        <w:rPr>
+          <w:rFonts w:ascii="Courier New" w:hAnsi="Courier New" w:cs="Courier New"/>
+          <w:lang w:val="de-DE"/>
+        </w:rPr>
+        <w:t>--</w:t>
+      </w:r>
+    </w:p>
+    <w:p>
+      <w:pPr>
+        <w:rPr>
+          <w:rFonts w:ascii="Courier New" w:hAnsi="Courier New" w:cs="Courier New"/>
+          <w:u w:val="single"/>
+          <w:lang w:val="de-DE"/>
+        </w:rPr>
+      </w:pPr>
+      <w:r>
+        <w:rPr>
+          <w:rFonts w:ascii="Courier New" w:hAnsi="Courier New" w:cs="Courier New"/>
+          <w:u w:val="single"/>
+          <w:lang w:val="de-DE"/>
+        </w:rPr>
+        <w:t>20.</w:t>
+      </w:r>
+      <w:r>
+        <w:rPr>
+          <w:rFonts w:ascii="Courier New" w:hAnsi="Courier New" w:cs="Courier New"/>
+          <w:u w:val="single"/>
+          <w:lang w:val="de-DE"/>
+        </w:rPr>
+        <w:t>INT. SCHOOL – DAY</w:t>
+      </w:r>
+    </w:p>
+    <w:p>
+      <w:pPr>
+        <w:rPr>
+          <w:rFonts w:ascii="Courier New" w:hAnsi="Courier New" w:cs="Courier New"/>
+          <w:lang w:val="de-DE"/>
+        </w:rPr>
+      </w:pPr>
+      <w:r>
+        <w:rPr>
+          <w:rFonts w:ascii="Courier New" w:hAnsi="Courier New" w:cs="Courier New"/>
+          <w:lang w:val="de-DE"/>
+        </w:rPr>
+        <w:t>ACTOR#2 fängt die Stiege hinunterzugehen.</w:t>
+      </w:r>
+      <w:r>
+        <w:rPr>
+          <w:rFonts w:ascii="Courier New" w:hAnsi="Courier New" w:cs="Courier New"/>
+          <w:lang w:val="de-DE"/>
+        </w:rPr>
+        <w:t xml:space="preserve"> MS,statisch</w:t>
+      </w:r>
+    </w:p>
+    <w:p>
+      <w:pPr>
+        <w:jc w:val="center"/>
+        <w:rPr>
+          <w:rFonts w:ascii="Courier New" w:hAnsi="Courier New" w:cs="Courier New"/>
+          <w:lang w:val="de-DE"/>
+        </w:rPr>
+      </w:pPr>
+      <w:r>
+        <w:rPr>
+          <w:rFonts w:ascii="Courier New" w:hAnsi="Courier New" w:cs="Courier New"/>
+          <w:lang w:val="de-DE"/>
+        </w:rPr>
+        <w:t>ACTOR#2</w:t>
+      </w:r>
+    </w:p>
+    <w:p>
+      <w:pPr>
+        <w:jc w:val="center"/>
+        <w:rPr>
+          <w:rFonts w:ascii="Courier New" w:hAnsi="Courier New" w:cs="Courier New"/>
+          <w:lang w:val="de-DE"/>
+        </w:rPr>
+      </w:pPr>
+      <w:r>
+        <w:rPr>
+          <w:rFonts w:ascii="Courier New" w:hAnsi="Courier New" w:cs="Courier New"/>
+          <w:lang w:val="de-DE"/>
+        </w:rPr>
+        <w:t>--</w:t>
+      </w:r>
+      <w:r>
+        <w:rPr>
+          <w:lang w:val="de-DE"/>
+        </w:rPr>
+        <w:t xml:space="preserve"> </w:t>
+      </w:r>
+      <w:r>
+        <w:rPr>
+          <w:rFonts w:ascii="Courier New" w:hAnsi="Courier New" w:cs="Courier New"/>
+          <w:lang w:val="de-DE"/>
+        </w:rPr>
+        <w:t>Klingt spannend? Melde dich jetzt an, schnapp dir dein Team und sei dabei, wenn die Codes glühen und die Köpfe rauchen.</w:t>
+      </w:r>
+      <w:r>
+        <w:rPr>
+          <w:rFonts w:ascii="Courier New" w:hAnsi="Courier New" w:cs="Courier New"/>
+          <w:lang w:val="de-DE"/>
+        </w:rPr>
+        <w:t>--</w:t>
+      </w:r>
+    </w:p>
+    <w:p>
+      <w:pPr>
+        <w:rPr>
+          <w:rFonts w:ascii="Courier New" w:hAnsi="Courier New" w:cs="Courier New"/>
+          <w:u w:val="single"/>
+          <w:lang w:val="de-DE"/>
+        </w:rPr>
+      </w:pPr>
     </w:p>
     <w:p>
       <w:pPr>

</xml_diff>

<commit_message>
finished timeplan for video
</commit_message>
<xml_diff>
--- a/docs/Video/SCRIPT.docx
+++ b/docs/Video/SCRIPT.docx
@@ -1103,7 +1103,7 @@
           <w:rFonts w:ascii="Courier New" w:hAnsi="Courier New" w:cs="Courier New"/>
           <w:lang w:val="de-DE"/>
         </w:rPr>
-        <w:t>Video-Material von Jugend Innovativ Projekten aus der Schule, von den Social Media Seiten oder wo etwas zu finden ist. Wenn die Bereiche genannt werden, wechselt der Shot.</w:t>
+        <w:t>Video-Material von Projekten aus der Schule, von den Social Media Seiten oder wo etwas zu finden ist. Wenn die Bereiche genannt werden, wechselt der Shot.</w:t>
       </w:r>
       <w:r>
         <w:rPr>
@@ -1251,23 +1251,23 @@
           <w:rFonts w:ascii="Courier New" w:hAnsi="Courier New" w:cs="Courier New"/>
           <w:lang w:val="de-DE"/>
         </w:rPr>
+        <w:t>ACTOR#2</w:t>
+      </w:r>
+    </w:p>
+    <w:p>
+      <w:pPr>
+        <w:jc w:val="center"/>
+        <w:rPr>
+          <w:rFonts w:ascii="Courier New" w:hAnsi="Courier New" w:cs="Courier New"/>
+          <w:lang w:val="de-DE"/>
+        </w:rPr>
+      </w:pPr>
+      <w:r>
+        <w:rPr>
+          <w:rFonts w:ascii="Courier New" w:hAnsi="Courier New" w:cs="Courier New"/>
+          <w:lang w:val="de-DE"/>
+        </w:rPr>
         <w:lastRenderedPageBreak/>
-        <w:t>ACTOR#2</w:t>
-      </w:r>
-    </w:p>
-    <w:p>
-      <w:pPr>
-        <w:jc w:val="center"/>
-        <w:rPr>
-          <w:rFonts w:ascii="Courier New" w:hAnsi="Courier New" w:cs="Courier New"/>
-          <w:lang w:val="de-DE"/>
-        </w:rPr>
-      </w:pPr>
-      <w:r>
-        <w:rPr>
-          <w:rFonts w:ascii="Courier New" w:hAnsi="Courier New" w:cs="Courier New"/>
-          <w:lang w:val="de-DE"/>
-        </w:rPr>
         <w:t>--</w:t>
       </w:r>
       <w:r>
@@ -1875,7 +1875,21 @@
           <w:rFonts w:ascii="Courier New" w:hAnsi="Courier New" w:cs="Courier New"/>
           <w:lang w:val="de-DE"/>
         </w:rPr>
-        <w:t>Es wird frei verwendbares Videomaterial von den passenden Themen gezeigt.</w:t>
+        <w:t>Es wird frei verwendbares Videomaterial von den passenden Themen gezeigt</w:t>
+      </w:r>
+      <w:r>
+        <w:rPr>
+          <w:rFonts w:ascii="Courier New" w:hAnsi="Courier New" w:cs="Courier New"/>
+          <w:lang w:val="de-DE"/>
+        </w:rPr>
+        <w:t>, während der ACTOR#1 den Gang entlang geht</w:t>
+      </w:r>
+      <w:r>
+        <w:rPr>
+          <w:rFonts w:ascii="Courier New" w:hAnsi="Courier New" w:cs="Courier New"/>
+          <w:lang w:val="de-DE"/>
+        </w:rPr>
+        <w:t>.</w:t>
       </w:r>
       <w:r>
         <w:rPr>
@@ -2431,6 +2445,7 @@
           <w:u w:val="single"/>
           <w:lang w:val="de-DE"/>
         </w:rPr>
+        <w:lastRenderedPageBreak/>
         <w:t>17.</w:t>
       </w:r>
       <w:r>
@@ -2454,7 +2469,6 @@
           <w:rFonts w:ascii="Courier New" w:hAnsi="Courier New" w:cs="Courier New"/>
           <w:lang w:val="de-DE"/>
         </w:rPr>
-        <w:lastRenderedPageBreak/>
         <w:t>ACTOR#2 erscheint im neuen Stockwerk als er die Treppe hinuntergeht.</w:t>
       </w:r>
       <w:r>

</xml_diff>